<commit_message>
Small changes and Ready for approval
</commit_message>
<xml_diff>
--- a/Docs/Project documentation/Quality Plan.docx
+++ b/Docs/Project documentation/Quality Plan.docx
@@ -1,6 +1,6 @@
 
 <file path=word/document.xml><?xml version="1.0" encoding="utf-8"?>
-<w:document xmlns:wpc="http://schemas.microsoft.com/office/word/2010/wordprocessingCanvas" xmlns:mc="http://schemas.openxmlformats.org/markup-compatibility/2006" xmlns:o="urn:schemas-microsoft-com:office:office" xmlns:r="http://schemas.openxmlformats.org/officeDocument/2006/relationships" xmlns:m="http://schemas.openxmlformats.org/officeDocument/2006/math" xmlns:v="urn:schemas-microsoft-com:vml" xmlns:wp14="http://schemas.microsoft.com/office/word/2010/wordprocessingDrawing" xmlns:wp="http://schemas.openxmlformats.org/drawingml/2006/wordprocessingDrawing" xmlns:w10="urn:schemas-microsoft-com:office:word" xmlns:w="http://schemas.openxmlformats.org/wordprocessingml/2006/main" xmlns:w14="http://schemas.microsoft.com/office/word/2010/wordml" xmlns:w15="http://schemas.microsoft.com/office/word/2012/wordml" xmlns:wpg="http://schemas.microsoft.com/office/word/2010/wordprocessingGroup" xmlns:wpi="http://schemas.microsoft.com/office/word/2010/wordprocessingInk" xmlns:wne="http://schemas.microsoft.com/office/word/2006/wordml" xmlns:wps="http://schemas.microsoft.com/office/word/2010/wordprocessingShape" mc:Ignorable="w14 w15 wp14">
+<w:document xmlns:wpc="http://schemas.microsoft.com/office/word/2010/wordprocessingCanvas" xmlns:mc="http://schemas.openxmlformats.org/markup-compatibility/2006" xmlns:o="urn:schemas-microsoft-com:office:office" xmlns:r="http://schemas.openxmlformats.org/officeDocument/2006/relationships" xmlns:m="http://schemas.openxmlformats.org/officeDocument/2006/math" xmlns:v="urn:schemas-microsoft-com:vml" xmlns:wp14="http://schemas.microsoft.com/office/word/2010/wordprocessingDrawing" xmlns:wp="http://schemas.openxmlformats.org/drawingml/2006/wordprocessingDrawing" xmlns:w10="urn:schemas-microsoft-com:office:word" xmlns:w="http://schemas.openxmlformats.org/wordprocessingml/2006/main" xmlns:w14="http://schemas.microsoft.com/office/word/2010/wordml" xmlns:wpg="http://schemas.microsoft.com/office/word/2010/wordprocessingGroup" xmlns:wpi="http://schemas.microsoft.com/office/word/2010/wordprocessingInk" xmlns:wne="http://schemas.microsoft.com/office/word/2006/wordml" xmlns:wps="http://schemas.microsoft.com/office/word/2010/wordprocessingShape" mc:Ignorable="w14 wp14">
   <w:body>
     <w:sdt>
       <w:sdtPr>
@@ -58,7 +58,7 @@
                   </w:tcPr>
                   <w:p>
                     <w:pPr>
-                      <w:pStyle w:val="SemEspaamento"/>
+                      <w:pStyle w:val="NoSpacing"/>
                       <w:rPr>
                         <w:rFonts w:asciiTheme="majorHAnsi" w:eastAsiaTheme="majorEastAsia" w:hAnsiTheme="majorHAnsi" w:cstheme="majorBidi"/>
                         <w:lang w:val="en-US"/>
@@ -99,7 +99,7 @@
                 <w:sdtContent>
                   <w:p>
                     <w:pPr>
-                      <w:pStyle w:val="SemEspaamento"/>
+                      <w:pStyle w:val="NoSpacing"/>
                       <w:rPr>
                         <w:rFonts w:asciiTheme="majorHAnsi" w:eastAsiaTheme="majorEastAsia" w:hAnsiTheme="majorHAnsi" w:cstheme="majorBidi"/>
                         <w:color w:val="4F81BD" w:themeColor="accent1"/>
@@ -149,7 +149,7 @@
                   </w:tcPr>
                   <w:p>
                     <w:pPr>
-                      <w:pStyle w:val="SemEspaamento"/>
+                      <w:pStyle w:val="NoSpacing"/>
                       <w:rPr>
                         <w:rFonts w:asciiTheme="majorHAnsi" w:eastAsiaTheme="majorEastAsia" w:hAnsiTheme="majorHAnsi" w:cstheme="majorBidi"/>
                         <w:lang w:val="en-US"/>
@@ -217,7 +217,7 @@
                 <w:sdtContent>
                   <w:p>
                     <w:pPr>
-                      <w:pStyle w:val="SemEspaamento"/>
+                      <w:pStyle w:val="NoSpacing"/>
                       <w:rPr>
                         <w:color w:val="4F81BD" w:themeColor="accent1"/>
                         <w:lang w:val="en-US"/>
@@ -253,7 +253,7 @@
                 <w:sdtContent>
                   <w:p>
                     <w:pPr>
-                      <w:pStyle w:val="SemEspaamento"/>
+                      <w:pStyle w:val="NoSpacing"/>
                       <w:rPr>
                         <w:color w:val="4F81BD" w:themeColor="accent1"/>
                         <w:lang w:val="en-US"/>
@@ -271,7 +271,7 @@
               </w:sdt>
               <w:p>
                 <w:pPr>
-                  <w:pStyle w:val="SemEspaamento"/>
+                  <w:pStyle w:val="NoSpacing"/>
                   <w:rPr>
                     <w:color w:val="4F81BD" w:themeColor="accent1"/>
                     <w:lang w:val="en-US"/>
@@ -294,10 +294,10 @@
               <w:lang w:val="en-US"/>
             </w:rPr>
             <w:sectPr>
-              <w:headerReference w:type="default" r:id="rId9"/>
-              <w:footerReference w:type="default" r:id="rId10"/>
-              <w:headerReference w:type="first" r:id="rId11"/>
-              <w:footerReference w:type="first" r:id="rId12"/>
+              <w:headerReference w:type="default" r:id="rId10"/>
+              <w:footerReference w:type="default" r:id="rId11"/>
+              <w:headerReference w:type="first" r:id="rId12"/>
+              <w:footerReference w:type="first" r:id="rId13"/>
               <w:pgSz w:w="11906" w:h="16838"/>
               <w:pgMar w:top="1417" w:right="1701" w:bottom="1417" w:left="1701" w:header="708" w:footer="708" w:gutter="0"/>
               <w:pgNumType w:fmt="lowerRoman" w:start="1"/>
@@ -344,7 +344,7 @@
       <w:sdtContent>
         <w:p>
           <w:pPr>
-            <w:pStyle w:val="Cabealhodondice"/>
+            <w:pStyle w:val="TOCHeading"/>
             <w:rPr>
               <w:lang w:val="en-US"/>
             </w:rPr>
@@ -358,7 +358,7 @@
         </w:p>
         <w:p>
           <w:pPr>
-            <w:pStyle w:val="ndice1"/>
+            <w:pStyle w:val="TOC1"/>
             <w:tabs>
               <w:tab w:val="left" w:pos="440"/>
               <w:tab w:val="right" w:leader="dot" w:pos="8494"/>
@@ -390,7 +390,7 @@
           <w:hyperlink w:anchor="_Toc353062046" w:history="1">
             <w:r>
               <w:rPr>
-                <w:rStyle w:val="Hiperligao"/>
+                <w:rStyle w:val="Hyperlink"/>
                 <w:noProof/>
                 <w:lang w:val="en-US"/>
               </w:rPr>
@@ -406,7 +406,7 @@
             </w:r>
             <w:r>
               <w:rPr>
-                <w:rStyle w:val="Hiperligao"/>
+                <w:rStyle w:val="Hyperlink"/>
                 <w:noProof/>
                 <w:lang w:val="en-US"/>
               </w:rPr>
@@ -464,7 +464,7 @@
         </w:p>
         <w:p>
           <w:pPr>
-            <w:pStyle w:val="ndice1"/>
+            <w:pStyle w:val="TOC1"/>
             <w:tabs>
               <w:tab w:val="left" w:pos="660"/>
               <w:tab w:val="right" w:leader="dot" w:pos="8494"/>
@@ -478,7 +478,7 @@
           <w:hyperlink w:anchor="_Toc353062047" w:history="1">
             <w:r>
               <w:rPr>
-                <w:rStyle w:val="Hiperligao"/>
+                <w:rStyle w:val="Hyperlink"/>
                 <w:noProof/>
                 <w:lang w:val="en-US"/>
               </w:rPr>
@@ -494,7 +494,7 @@
             </w:r>
             <w:r>
               <w:rPr>
-                <w:rStyle w:val="Hiperligao"/>
+                <w:rStyle w:val="Hyperlink"/>
                 <w:noProof/>
                 <w:lang w:val="en-US"/>
               </w:rPr>
@@ -552,7 +552,7 @@
         </w:p>
         <w:p>
           <w:pPr>
-            <w:pStyle w:val="ndice1"/>
+            <w:pStyle w:val="TOC1"/>
             <w:tabs>
               <w:tab w:val="left" w:pos="660"/>
               <w:tab w:val="right" w:leader="dot" w:pos="8494"/>
@@ -566,7 +566,7 @@
           <w:hyperlink w:anchor="_Toc353062048" w:history="1">
             <w:r>
               <w:rPr>
-                <w:rStyle w:val="Hiperligao"/>
+                <w:rStyle w:val="Hyperlink"/>
                 <w:noProof/>
                 <w:lang w:val="en-US"/>
               </w:rPr>
@@ -582,7 +582,7 @@
             </w:r>
             <w:r>
               <w:rPr>
-                <w:rStyle w:val="Hiperligao"/>
+                <w:rStyle w:val="Hyperlink"/>
                 <w:noProof/>
                 <w:lang w:val="en-US"/>
               </w:rPr>
@@ -640,7 +640,7 @@
         </w:p>
         <w:p>
           <w:pPr>
-            <w:pStyle w:val="ndice1"/>
+            <w:pStyle w:val="TOC1"/>
             <w:tabs>
               <w:tab w:val="left" w:pos="440"/>
               <w:tab w:val="right" w:leader="dot" w:pos="8494"/>
@@ -654,7 +654,7 @@
           <w:hyperlink w:anchor="_Toc353062049" w:history="1">
             <w:r>
               <w:rPr>
-                <w:rStyle w:val="Hiperligao"/>
+                <w:rStyle w:val="Hyperlink"/>
                 <w:noProof/>
                 <w:lang w:val="en-US"/>
               </w:rPr>
@@ -670,7 +670,7 @@
             </w:r>
             <w:r>
               <w:rPr>
-                <w:rStyle w:val="Hiperligao"/>
+                <w:rStyle w:val="Hyperlink"/>
                 <w:noProof/>
                 <w:lang w:val="en-US"/>
               </w:rPr>
@@ -728,7 +728,7 @@
         </w:p>
         <w:p>
           <w:pPr>
-            <w:pStyle w:val="ndice1"/>
+            <w:pStyle w:val="TOC1"/>
             <w:tabs>
               <w:tab w:val="left" w:pos="440"/>
               <w:tab w:val="right" w:leader="dot" w:pos="8494"/>
@@ -742,7 +742,7 @@
           <w:hyperlink w:anchor="_Toc353062050" w:history="1">
             <w:r>
               <w:rPr>
-                <w:rStyle w:val="Hiperligao"/>
+                <w:rStyle w:val="Hyperlink"/>
                 <w:noProof/>
                 <w:lang w:val="en-US"/>
               </w:rPr>
@@ -758,7 +758,7 @@
             </w:r>
             <w:r>
               <w:rPr>
-                <w:rStyle w:val="Hiperligao"/>
+                <w:rStyle w:val="Hyperlink"/>
                 <w:noProof/>
                 <w:lang w:val="en-US"/>
               </w:rPr>
@@ -816,7 +816,7 @@
         </w:p>
         <w:p>
           <w:pPr>
-            <w:pStyle w:val="ndice1"/>
+            <w:pStyle w:val="TOC1"/>
             <w:tabs>
               <w:tab w:val="left" w:pos="440"/>
               <w:tab w:val="right" w:leader="dot" w:pos="8494"/>
@@ -830,7 +830,7 @@
           <w:hyperlink w:anchor="_Toc353062051" w:history="1">
             <w:r>
               <w:rPr>
-                <w:rStyle w:val="Hiperligao"/>
+                <w:rStyle w:val="Hyperlink"/>
                 <w:noProof/>
                 <w:lang w:val="en-US"/>
               </w:rPr>
@@ -846,7 +846,7 @@
             </w:r>
             <w:r>
               <w:rPr>
-                <w:rStyle w:val="Hiperligao"/>
+                <w:rStyle w:val="Hyperlink"/>
                 <w:noProof/>
                 <w:lang w:val="en-US"/>
               </w:rPr>
@@ -997,7 +997,7 @@
     </w:p>
     <w:p>
       <w:pPr>
-        <w:pStyle w:val="ndicedeilustraes"/>
+        <w:pStyle w:val="TableofFigures"/>
         <w:tabs>
           <w:tab w:val="right" w:leader="dot" w:pos="8494"/>
         </w:tabs>
@@ -1028,7 +1028,7 @@
       <w:hyperlink w:anchor="_Toc353061567" w:history="1">
         <w:r>
           <w:rPr>
-            <w:rStyle w:val="Hiperligao"/>
+            <w:rStyle w:val="Hyperlink"/>
             <w:noProof/>
             <w:lang w:val="en-US"/>
           </w:rPr>
@@ -1086,7 +1086,7 @@
     </w:p>
     <w:p>
       <w:pPr>
-        <w:pStyle w:val="ndicedeilustraes"/>
+        <w:pStyle w:val="TableofFigures"/>
         <w:tabs>
           <w:tab w:val="right" w:leader="dot" w:pos="8494"/>
         </w:tabs>
@@ -1099,7 +1099,7 @@
       <w:hyperlink w:anchor="_Toc353061568" w:history="1">
         <w:r>
           <w:rPr>
-            <w:rStyle w:val="Hiperligao"/>
+            <w:rStyle w:val="Hyperlink"/>
             <w:noProof/>
             <w:lang w:val="en-US"/>
           </w:rPr>
@@ -1190,7 +1190,7 @@
     </w:p>
     <w:tbl>
       <w:tblPr>
-        <w:tblStyle w:val="Tabelacomgrelha"/>
+        <w:tblStyle w:val="TableGrid"/>
         <w:tblW w:w="9606" w:type="dxa"/>
         <w:tblLook w:val="04A0" w:firstRow="1" w:lastRow="0" w:firstColumn="1" w:lastColumn="0" w:noHBand="0" w:noVBand="1"/>
       </w:tblPr>
@@ -1358,7 +1358,7 @@
             <w:sdtContent>
               <w:p>
                 <w:pPr>
-                  <w:pStyle w:val="SemEspaamento"/>
+                  <w:pStyle w:val="NoSpacing"/>
                   <w:jc w:val="center"/>
                   <w:rPr>
                     <w:rFonts w:eastAsiaTheme="minorHAnsi"/>
@@ -1408,7 +1408,7 @@
                 <w:lang w:val="en-US"/>
               </w:rPr>
             </w:pPr>
-            <w:hyperlink r:id="rId13" w:history="1">
+            <w:hyperlink r:id="rId14" w:history="1">
               <w:r>
                 <w:t>a21170460@alunos.isec.pt</w:t>
               </w:r>
@@ -1444,7 +1444,7 @@
           </w:tcPr>
           <w:p>
             <w:pPr>
-              <w:pStyle w:val="SemEspaamento"/>
+              <w:pStyle w:val="NoSpacing"/>
               <w:jc w:val="center"/>
               <w:rPr>
                 <w:rFonts w:eastAsiaTheme="minorHAnsi"/>
@@ -1492,7 +1492,7 @@
                 <w:lang w:val="en-US"/>
               </w:rPr>
             </w:pPr>
-            <w:hyperlink r:id="rId14" w:history="1">
+            <w:hyperlink r:id="rId15" w:history="1">
               <w:r>
                 <w:t>a21170292</w:t>
               </w:r>
@@ -1531,7 +1531,7 @@
           </w:tcPr>
           <w:p>
             <w:pPr>
-              <w:pStyle w:val="SemEspaamento"/>
+              <w:pStyle w:val="NoSpacing"/>
               <w:jc w:val="center"/>
               <w:rPr>
                 <w:rFonts w:eastAsiaTheme="minorHAnsi"/>
@@ -1591,7 +1591,7 @@
           </w:tcPr>
           <w:p>
             <w:pPr>
-              <w:pStyle w:val="SemEspaamento"/>
+              <w:pStyle w:val="NoSpacing"/>
               <w:jc w:val="center"/>
               <w:rPr>
                 <w:rFonts w:eastAsiaTheme="minorHAnsi"/>
@@ -1653,7 +1653,7 @@
           </w:tcPr>
           <w:p>
             <w:pPr>
-              <w:pStyle w:val="SemEspaamento"/>
+              <w:pStyle w:val="NoSpacing"/>
               <w:jc w:val="center"/>
               <w:rPr>
                 <w:rFonts w:eastAsiaTheme="minorHAnsi"/>
@@ -1715,7 +1715,7 @@
           </w:tcPr>
           <w:p>
             <w:pPr>
-              <w:pStyle w:val="SemEspaamento"/>
+              <w:pStyle w:val="NoSpacing"/>
               <w:jc w:val="center"/>
               <w:rPr>
                 <w:rFonts w:eastAsiaTheme="minorHAnsi"/>
@@ -1777,7 +1777,7 @@
           </w:tcPr>
           <w:p>
             <w:pPr>
-              <w:pStyle w:val="SemEspaamento"/>
+              <w:pStyle w:val="NoSpacing"/>
               <w:jc w:val="center"/>
               <w:rPr>
                 <w:rFonts w:eastAsiaTheme="minorHAnsi"/>
@@ -1834,7 +1834,7 @@
     </w:tbl>
     <w:p>
       <w:pPr>
-        <w:pStyle w:val="Legenda"/>
+        <w:pStyle w:val="Caption"/>
         <w:rPr>
           <w:lang w:val="en-US"/>
         </w:rPr>
@@ -1901,7 +1901,7 @@
     </w:p>
     <w:tbl>
       <w:tblPr>
-        <w:tblStyle w:val="Tabelacomgrelha"/>
+        <w:tblStyle w:val="TableGrid"/>
         <w:tblW w:w="9607" w:type="dxa"/>
         <w:tblLook w:val="04A0" w:firstRow="1" w:lastRow="0" w:firstColumn="1" w:lastColumn="0" w:noHBand="0" w:noVBand="1"/>
       </w:tblPr>
@@ -2123,7 +2123,7 @@
             <w:sdtContent>
               <w:p>
                 <w:pPr>
-                  <w:pStyle w:val="SemEspaamento"/>
+                  <w:pStyle w:val="NoSpacing"/>
                   <w:jc w:val="center"/>
                   <w:rPr>
                     <w:rFonts w:eastAsiaTheme="minorHAnsi"/>
@@ -2244,7 +2244,7 @@
           </w:tcPr>
           <w:p>
             <w:pPr>
-              <w:pStyle w:val="SemEspaamento"/>
+              <w:pStyle w:val="NoSpacing"/>
               <w:jc w:val="center"/>
               <w:rPr>
                 <w:rFonts w:eastAsiaTheme="minorHAnsi"/>
@@ -2363,7 +2363,7 @@
           </w:tcPr>
           <w:p>
             <w:pPr>
-              <w:pStyle w:val="SemEspaamento"/>
+              <w:pStyle w:val="NoSpacing"/>
               <w:jc w:val="center"/>
               <w:rPr>
                 <w:rFonts w:eastAsiaTheme="minorHAnsi"/>
@@ -2482,13 +2482,20 @@
           </w:tcPr>
           <w:p>
             <w:pPr>
-              <w:pStyle w:val="SemEspaamento"/>
+              <w:pStyle w:val="NoSpacing"/>
               <w:jc w:val="center"/>
               <w:rPr>
                 <w:rFonts w:eastAsiaTheme="minorHAnsi"/>
                 <w:lang w:val="en-US"/>
               </w:rPr>
             </w:pPr>
+            <w:r>
+              <w:rPr>
+                <w:rFonts w:eastAsiaTheme="minorHAnsi"/>
+                <w:lang w:val="en-US"/>
+              </w:rPr>
+              <w:t>13-04-2013</w:t>
+            </w:r>
           </w:p>
         </w:tc>
         <w:tc>
@@ -2503,6 +2510,26 @@
                 <w:lang w:val="en-US"/>
               </w:rPr>
             </w:pPr>
+            <w:r>
+              <w:rPr>
+                <w:lang w:val="en-US"/>
+              </w:rPr>
+              <w:t>Small Changes as result of the review.</w:t>
+            </w:r>
+          </w:p>
+          <w:p>
+            <w:pPr>
+              <w:jc w:val="center"/>
+              <w:rPr>
+                <w:lang w:val="en-US"/>
+              </w:rPr>
+            </w:pPr>
+            <w:r>
+              <w:rPr>
+                <w:lang w:val="en-US"/>
+              </w:rPr>
+              <w:t xml:space="preserve">Document is ready for approval </w:t>
+            </w:r>
           </w:p>
         </w:tc>
         <w:tc>
@@ -2517,6 +2544,12 @@
                 <w:lang w:val="en-US"/>
               </w:rPr>
             </w:pPr>
+            <w:r>
+              <w:rPr>
+                <w:lang w:val="en-US"/>
+              </w:rPr>
+              <w:t>Carla Machado</w:t>
+            </w:r>
           </w:p>
         </w:tc>
         <w:tc>
@@ -2531,6 +2564,12 @@
                 <w:lang w:val="en-US"/>
               </w:rPr>
             </w:pPr>
+            <w:r>
+              <w:rPr>
+                <w:lang w:val="en-US"/>
+              </w:rPr>
+              <w:t>0.3</w:t>
+            </w:r>
           </w:p>
         </w:tc>
         <w:tc>
@@ -2559,6 +2598,14 @@
                 <w:lang w:val="en-US"/>
               </w:rPr>
             </w:pPr>
+            <w:r>
+              <w:rPr>
+                <w:lang w:val="en-US"/>
+              </w:rPr>
+              <w:t>Ready for Approval</w:t>
+            </w:r>
+            <w:bookmarkStart w:id="1" w:name="_GoBack"/>
+            <w:bookmarkEnd w:id="1"/>
           </w:p>
         </w:tc>
       </w:tr>
@@ -2570,7 +2617,7 @@
           </w:tcPr>
           <w:p>
             <w:pPr>
-              <w:pStyle w:val="SemEspaamento"/>
+              <w:pStyle w:val="NoSpacing"/>
               <w:jc w:val="center"/>
               <w:rPr>
                 <w:rFonts w:eastAsiaTheme="minorHAnsi"/>
@@ -2659,7 +2706,7 @@
           </w:tcPr>
           <w:p>
             <w:pPr>
-              <w:pStyle w:val="SemEspaamento"/>
+              <w:pStyle w:val="NoSpacing"/>
               <w:jc w:val="center"/>
               <w:rPr>
                 <w:rFonts w:eastAsiaTheme="minorHAnsi"/>
@@ -2748,7 +2795,7 @@
           </w:tcPr>
           <w:p>
             <w:pPr>
-              <w:pStyle w:val="SemEspaamento"/>
+              <w:pStyle w:val="NoSpacing"/>
               <w:jc w:val="center"/>
               <w:rPr>
                 <w:rFonts w:eastAsiaTheme="minorHAnsi"/>
@@ -2837,7 +2884,7 @@
           </w:tcPr>
           <w:p>
             <w:pPr>
-              <w:pStyle w:val="SemEspaamento"/>
+              <w:pStyle w:val="NoSpacing"/>
               <w:jc w:val="center"/>
               <w:rPr>
                 <w:rFonts w:eastAsiaTheme="minorHAnsi"/>
@@ -2926,7 +2973,7 @@
           </w:tcPr>
           <w:p>
             <w:pPr>
-              <w:pStyle w:val="SemEspaamento"/>
+              <w:pStyle w:val="NoSpacing"/>
               <w:jc w:val="center"/>
               <w:rPr>
                 <w:rFonts w:eastAsiaTheme="minorHAnsi"/>
@@ -3015,7 +3062,7 @@
           </w:tcPr>
           <w:p>
             <w:pPr>
-              <w:pStyle w:val="SemEspaamento"/>
+              <w:pStyle w:val="NoSpacing"/>
               <w:jc w:val="center"/>
               <w:rPr>
                 <w:rFonts w:eastAsiaTheme="minorHAnsi"/>
@@ -3104,7 +3151,7 @@
           </w:tcPr>
           <w:p>
             <w:pPr>
-              <w:pStyle w:val="SemEspaamento"/>
+              <w:pStyle w:val="NoSpacing"/>
               <w:jc w:val="center"/>
               <w:rPr>
                 <w:rFonts w:eastAsiaTheme="minorHAnsi"/>
@@ -3188,12 +3235,12 @@
     </w:tbl>
     <w:p>
       <w:pPr>
-        <w:pStyle w:val="Legenda"/>
-        <w:rPr>
-          <w:lang w:val="en-US"/>
-        </w:rPr>
-      </w:pPr>
-      <w:bookmarkStart w:id="1" w:name="_Toc353061568"/>
+        <w:pStyle w:val="Caption"/>
+        <w:rPr>
+          <w:lang w:val="en-US"/>
+        </w:rPr>
+      </w:pPr>
+      <w:bookmarkStart w:id="2" w:name="_Toc353061568"/>
       <w:r>
         <w:rPr>
           <w:lang w:val="en-US"/>
@@ -3238,7 +3285,7 @@
         </w:rPr>
         <w:t>: Version history</w:t>
       </w:r>
-      <w:bookmarkEnd w:id="1"/>
+      <w:bookmarkEnd w:id="2"/>
     </w:p>
     <w:p>
       <w:pPr>
@@ -3253,7 +3300,7 @@
           <w:lang w:val="en-US"/>
         </w:rPr>
         <w:sectPr>
-          <w:footerReference w:type="default" r:id="rId15"/>
+          <w:footerReference w:type="default" r:id="rId16"/>
           <w:pgSz w:w="11906" w:h="16838"/>
           <w:pgMar w:top="1417" w:right="1701" w:bottom="1417" w:left="1701" w:header="708" w:footer="708" w:gutter="0"/>
           <w:pgNumType w:fmt="lowerRoman" w:start="1"/>
@@ -3264,7 +3311,7 @@
     </w:p>
     <w:p>
       <w:pPr>
-        <w:pStyle w:val="Cabealho1"/>
+        <w:pStyle w:val="Heading1"/>
         <w:numPr>
           <w:ilvl w:val="0"/>
           <w:numId w:val="2"/>
@@ -3273,7 +3320,7 @@
           <w:lang w:val="en-US"/>
         </w:rPr>
       </w:pPr>
-      <w:bookmarkStart w:id="2" w:name="_Toc353062046"/>
+      <w:bookmarkStart w:id="3" w:name="_Toc353062046"/>
       <w:r>
         <w:rPr>
           <w:lang w:val="en-US"/>
@@ -3281,11 +3328,11 @@
         <w:lastRenderedPageBreak/>
         <w:t>Introduction</w:t>
       </w:r>
-      <w:bookmarkEnd w:id="2"/>
+      <w:bookmarkEnd w:id="3"/>
     </w:p>
     <w:p>
       <w:pPr>
-        <w:pStyle w:val="Cabealho1"/>
+        <w:pStyle w:val="Heading1"/>
         <w:numPr>
           <w:ilvl w:val="1"/>
           <w:numId w:val="2"/>
@@ -3295,14 +3342,14 @@
           <w:lang w:val="en-US"/>
         </w:rPr>
       </w:pPr>
-      <w:bookmarkStart w:id="3" w:name="_Toc353062047"/>
+      <w:bookmarkStart w:id="4" w:name="_Toc353062047"/>
       <w:r>
         <w:rPr>
           <w:lang w:val="en-US"/>
         </w:rPr>
         <w:t>Purpose</w:t>
       </w:r>
-      <w:bookmarkEnd w:id="3"/>
+      <w:bookmarkEnd w:id="4"/>
     </w:p>
     <w:p>
       <w:pPr>
@@ -3320,7 +3367,7 @@
     </w:p>
     <w:p>
       <w:pPr>
-        <w:pStyle w:val="Cabealho1"/>
+        <w:pStyle w:val="Heading1"/>
         <w:numPr>
           <w:ilvl w:val="1"/>
           <w:numId w:val="2"/>
@@ -3330,14 +3377,14 @@
           <w:lang w:val="en-US"/>
         </w:rPr>
       </w:pPr>
-      <w:bookmarkStart w:id="4" w:name="_Toc353062048"/>
+      <w:bookmarkStart w:id="5" w:name="_Toc353062048"/>
       <w:r>
         <w:rPr>
           <w:lang w:val="en-US"/>
         </w:rPr>
         <w:t>Product</w:t>
       </w:r>
-      <w:bookmarkEnd w:id="4"/>
+      <w:bookmarkEnd w:id="5"/>
     </w:p>
     <w:p>
       <w:pPr>
@@ -3442,12 +3489,17 @@
         </w:rPr>
         <w:t xml:space="preserve"> The various functionalities will be distributed by </w:t>
       </w:r>
-      <w:commentRangeStart w:id="5"/>
-      <w:r>
-        <w:rPr>
-          <w:lang w:val="en-US"/>
-        </w:rPr>
-        <w:t>three releases.</w:t>
+      <w:r>
+        <w:rPr>
+          <w:lang w:val="en-US"/>
+        </w:rPr>
+        <w:t>two</w:t>
+      </w:r>
+      <w:r>
+        <w:rPr>
+          <w:lang w:val="en-US"/>
+        </w:rPr>
+        <w:t xml:space="preserve"> releases.</w:t>
       </w:r>
       <w:r>
         <w:rPr>
@@ -3466,18 +3518,11 @@
           <w:lang w:val="en-US"/>
         </w:rPr>
         <w:t xml:space="preserve"> </w:t>
-      </w:r>
-      <w:commentRangeEnd w:id="5"/>
-      <w:r>
-        <w:rPr>
-          <w:rStyle w:val="Refdecomentrio"/>
-        </w:rPr>
-        <w:commentReference w:id="5"/>
       </w:r>
     </w:p>
     <w:p>
       <w:pPr>
-        <w:pStyle w:val="Cabealho1"/>
+        <w:pStyle w:val="Heading1"/>
         <w:numPr>
           <w:ilvl w:val="0"/>
           <w:numId w:val="2"/>
@@ -3542,7 +3587,7 @@
     </w:p>
     <w:p>
       <w:pPr>
-        <w:pStyle w:val="PargrafodaLista"/>
+        <w:pStyle w:val="ListParagraph"/>
         <w:numPr>
           <w:ilvl w:val="0"/>
           <w:numId w:val="4"/>
@@ -3572,7 +3617,7 @@
     </w:p>
     <w:p>
       <w:pPr>
-        <w:pStyle w:val="PargrafodaLista"/>
+        <w:pStyle w:val="ListParagraph"/>
         <w:numPr>
           <w:ilvl w:val="0"/>
           <w:numId w:val="4"/>
@@ -3590,7 +3635,7 @@
     </w:p>
     <w:p>
       <w:pPr>
-        <w:pStyle w:val="PargrafodaLista"/>
+        <w:pStyle w:val="ListParagraph"/>
         <w:numPr>
           <w:ilvl w:val="0"/>
           <w:numId w:val="4"/>
@@ -3608,7 +3653,7 @@
     </w:p>
     <w:p>
       <w:pPr>
-        <w:pStyle w:val="PargrafodaLista"/>
+        <w:pStyle w:val="ListParagraph"/>
         <w:numPr>
           <w:ilvl w:val="0"/>
           <w:numId w:val="4"/>
@@ -3626,7 +3671,7 @@
     </w:p>
     <w:p>
       <w:pPr>
-        <w:pStyle w:val="PargrafodaLista"/>
+        <w:pStyle w:val="ListParagraph"/>
         <w:numPr>
           <w:ilvl w:val="0"/>
           <w:numId w:val="4"/>
@@ -3644,7 +3689,7 @@
     </w:p>
     <w:p>
       <w:pPr>
-        <w:pStyle w:val="PargrafodaLista"/>
+        <w:pStyle w:val="ListParagraph"/>
         <w:numPr>
           <w:ilvl w:val="0"/>
           <w:numId w:val="4"/>
@@ -3662,7 +3707,7 @@
     </w:p>
     <w:p>
       <w:pPr>
-        <w:pStyle w:val="Cabealho1"/>
+        <w:pStyle w:val="Heading1"/>
         <w:numPr>
           <w:ilvl w:val="0"/>
           <w:numId w:val="2"/>
@@ -3697,7 +3742,7 @@
     </w:p>
     <w:p>
       <w:pPr>
-        <w:pStyle w:val="PargrafodaLista"/>
+        <w:pStyle w:val="ListParagraph"/>
         <w:numPr>
           <w:ilvl w:val="0"/>
           <w:numId w:val="3"/>
@@ -3727,7 +3772,7 @@
     </w:p>
     <w:p>
       <w:pPr>
-        <w:pStyle w:val="PargrafodaLista"/>
+        <w:pStyle w:val="ListParagraph"/>
         <w:numPr>
           <w:ilvl w:val="0"/>
           <w:numId w:val="3"/>
@@ -3745,7 +3790,7 @@
     </w:p>
     <w:p>
       <w:pPr>
-        <w:pStyle w:val="PargrafodaLista"/>
+        <w:pStyle w:val="ListParagraph"/>
         <w:numPr>
           <w:ilvl w:val="1"/>
           <w:numId w:val="3"/>
@@ -3775,7 +3820,7 @@
     </w:p>
     <w:p>
       <w:pPr>
-        <w:pStyle w:val="PargrafodaLista"/>
+        <w:pStyle w:val="ListParagraph"/>
         <w:numPr>
           <w:ilvl w:val="2"/>
           <w:numId w:val="3"/>
@@ -3799,7 +3844,7 @@
     </w:p>
     <w:p>
       <w:pPr>
-        <w:pStyle w:val="PargrafodaLista"/>
+        <w:pStyle w:val="ListParagraph"/>
         <w:numPr>
           <w:ilvl w:val="2"/>
           <w:numId w:val="3"/>
@@ -3817,7 +3862,7 @@
     </w:p>
     <w:p>
       <w:pPr>
-        <w:pStyle w:val="PargrafodaLista"/>
+        <w:pStyle w:val="ListParagraph"/>
         <w:numPr>
           <w:ilvl w:val="1"/>
           <w:numId w:val="3"/>
@@ -3830,26 +3875,48 @@
         <w:rPr>
           <w:lang w:val="en-US"/>
         </w:rPr>
-        <w:t xml:space="preserve">The database model (ER) should be subjected to a </w:t>
-      </w:r>
-      <w:commentRangeStart w:id="8"/>
-      <w:r>
-        <w:rPr>
-          <w:lang w:val="en-US"/>
-        </w:rPr>
         <w:t>Walkthrough</w:t>
       </w:r>
-      <w:commentRangeEnd w:id="8"/>
-      <w:r>
-        <w:rPr>
-          <w:rStyle w:val="Refdecomentrio"/>
-        </w:rPr>
-        <w:commentReference w:id="8"/>
+      <w:r>
+        <w:rPr>
+          <w:lang w:val="en-US"/>
+        </w:rPr>
+        <w:t xml:space="preserve"> – one w</w:t>
+      </w:r>
+      <w:r>
+        <w:rPr>
+          <w:lang w:val="en-US"/>
+        </w:rPr>
+        <w:t xml:space="preserve">alkthrough </w:t>
+      </w:r>
+      <w:r>
+        <w:rPr>
+          <w:lang w:val="en-US"/>
+        </w:rPr>
+        <w:t>should be performed</w:t>
       </w:r>
     </w:p>
     <w:p>
       <w:pPr>
-        <w:pStyle w:val="PargrafodaLista"/>
+        <w:pStyle w:val="ListParagraph"/>
+        <w:numPr>
+          <w:ilvl w:val="2"/>
+          <w:numId w:val="3"/>
+        </w:numPr>
+        <w:rPr>
+          <w:lang w:val="en-US"/>
+        </w:rPr>
+      </w:pPr>
+      <w:r>
+        <w:rPr>
+          <w:lang w:val="en-US"/>
+        </w:rPr>
+        <w:t xml:space="preserve">The database model (ER) </w:t>
+      </w:r>
+    </w:p>
+    <w:p>
+      <w:pPr>
+        <w:pStyle w:val="ListParagraph"/>
         <w:numPr>
           <w:ilvl w:val="1"/>
           <w:numId w:val="3"/>
@@ -3862,29 +3929,38 @@
         <w:rPr>
           <w:lang w:val="en-US"/>
         </w:rPr>
-        <w:t>All documents must be subjected to informal reviews (</w:t>
-      </w:r>
-      <w:proofErr w:type="spellStart"/>
-      <w:r>
-        <w:rPr>
-          <w:lang w:val="en-US"/>
-        </w:rPr>
         <w:t>Deskcheck</w:t>
       </w:r>
-      <w:proofErr w:type="spellEnd"/>
-      <w:r>
-        <w:rPr>
-          <w:lang w:val="en-US"/>
-        </w:rPr>
-        <w:t>)</w:t>
+      <w:r>
+        <w:rPr>
+          <w:lang w:val="en-US"/>
+        </w:rPr>
+        <w:t xml:space="preserve"> </w:t>
       </w:r>
     </w:p>
     <w:p>
       <w:pPr>
-        <w:rPr>
-          <w:lang w:val="en-US"/>
-        </w:rPr>
-      </w:pPr>
+        <w:pStyle w:val="ListParagraph"/>
+        <w:numPr>
+          <w:ilvl w:val="2"/>
+          <w:numId w:val="3"/>
+        </w:numPr>
+        <w:rPr>
+          <w:lang w:val="en-US"/>
+        </w:rPr>
+      </w:pPr>
+      <w:r>
+        <w:rPr>
+          <w:lang w:val="en-US"/>
+        </w:rPr>
+        <w:t xml:space="preserve">All documents must be </w:t>
+      </w:r>
+      <w:r>
+        <w:rPr>
+          <w:lang w:val="en-US"/>
+        </w:rPr>
+        <w:t>subjected to informal reviews</w:t>
+      </w:r>
       <w:r>
         <w:rPr>
           <w:lang w:val="en-US"/>
@@ -3894,7 +3970,7 @@
     </w:p>
     <w:p>
       <w:pPr>
-        <w:pStyle w:val="PargrafodaLista"/>
+        <w:pStyle w:val="ListParagraph"/>
         <w:numPr>
           <w:ilvl w:val="0"/>
           <w:numId w:val="3"/>
@@ -3913,7 +3989,7 @@
     </w:p>
     <w:p>
       <w:pPr>
-        <w:pStyle w:val="PargrafodaLista"/>
+        <w:pStyle w:val="ListParagraph"/>
         <w:numPr>
           <w:ilvl w:val="1"/>
           <w:numId w:val="3"/>
@@ -3946,36 +4022,22 @@
         </w:rPr>
         <w:t xml:space="preserve">that </w:t>
       </w:r>
-      <w:commentRangeStart w:id="9"/>
-      <w:r>
-        <w:rPr>
-          <w:lang w:val="en-US"/>
-        </w:rPr>
-        <w:t>will be available</w:t>
-      </w:r>
-      <w:r>
-        <w:rPr>
-          <w:lang w:val="en-US"/>
-        </w:rPr>
-        <w:t xml:space="preserve"> </w:t>
-      </w:r>
-      <w:commentRangeEnd w:id="9"/>
-      <w:r>
-        <w:rPr>
-          <w:rStyle w:val="Refdecomentrio"/>
-        </w:rPr>
-        <w:commentReference w:id="9"/>
-      </w:r>
-      <w:r>
-        <w:rPr>
-          <w:lang w:val="en-US"/>
-        </w:rPr>
-        <w:t xml:space="preserve">in the team repository </w:t>
+      <w:r>
+        <w:rPr>
+          <w:lang w:val="en-US"/>
+        </w:rPr>
+        <w:t>can be found</w:t>
+      </w:r>
+      <w:r>
+        <w:rPr>
+          <w:lang w:val="en-US"/>
+        </w:rPr>
+        <w:t xml:space="preserve"> in the team repository </w:t>
       </w:r>
     </w:p>
     <w:p>
       <w:pPr>
-        <w:pStyle w:val="PargrafodaLista"/>
+        <w:pStyle w:val="ListParagraph"/>
         <w:numPr>
           <w:ilvl w:val="0"/>
           <w:numId w:val="3"/>
@@ -3993,7 +4055,7 @@
     </w:p>
     <w:p>
       <w:pPr>
-        <w:pStyle w:val="PargrafodaLista"/>
+        <w:pStyle w:val="ListParagraph"/>
         <w:numPr>
           <w:ilvl w:val="1"/>
           <w:numId w:val="3"/>
@@ -4011,7 +4073,7 @@
     </w:p>
     <w:p>
       <w:pPr>
-        <w:pStyle w:val="PargrafodaLista"/>
+        <w:pStyle w:val="ListParagraph"/>
         <w:numPr>
           <w:ilvl w:val="2"/>
           <w:numId w:val="3"/>
@@ -4024,26 +4086,84 @@
         <w:rPr>
           <w:lang w:val="en-US"/>
         </w:rPr>
-        <w:t xml:space="preserve">Unit testing should be made using the testing tools provided by </w:t>
-      </w:r>
-      <w:commentRangeStart w:id="10"/>
-      <w:r>
-        <w:rPr>
-          <w:lang w:val="en-US"/>
-        </w:rPr>
-        <w:t>Visual Studio</w:t>
-      </w:r>
-      <w:commentRangeEnd w:id="10"/>
-      <w:r>
-        <w:rPr>
-          <w:rStyle w:val="Refdecomentrio"/>
-        </w:rPr>
-        <w:commentReference w:id="10"/>
+        <w:t>Unit testing</w:t>
       </w:r>
     </w:p>
     <w:p>
       <w:pPr>
-        <w:pStyle w:val="PargrafodaLista"/>
+        <w:pStyle w:val="ListParagraph"/>
+        <w:numPr>
+          <w:ilvl w:val="3"/>
+          <w:numId w:val="3"/>
+        </w:numPr>
+        <w:rPr>
+          <w:lang w:val="en-US"/>
+        </w:rPr>
+      </w:pPr>
+      <w:r>
+        <w:rPr>
+          <w:lang w:val="en-US"/>
+        </w:rPr>
+        <w:t>For the Console application</w:t>
+      </w:r>
+      <w:r>
+        <w:rPr>
+          <w:lang w:val="en-US"/>
+        </w:rPr>
+        <w:t xml:space="preserve"> Visual Studio</w:t>
+      </w:r>
+      <w:r>
+        <w:rPr>
+          <w:lang w:val="en-US"/>
+        </w:rPr>
+        <w:t xml:space="preserve"> tools</w:t>
+      </w:r>
+      <w:r>
+        <w:rPr>
+          <w:lang w:val="en-US"/>
+        </w:rPr>
+        <w:t xml:space="preserve"> should be used</w:t>
+      </w:r>
+    </w:p>
+    <w:p>
+      <w:pPr>
+        <w:pStyle w:val="ListParagraph"/>
+        <w:numPr>
+          <w:ilvl w:val="3"/>
+          <w:numId w:val="3"/>
+        </w:numPr>
+        <w:rPr>
+          <w:lang w:val="en-US"/>
+        </w:rPr>
+      </w:pPr>
+      <w:r>
+        <w:rPr>
+          <w:lang w:val="en-US"/>
+        </w:rPr>
+        <w:t xml:space="preserve">For the </w:t>
+      </w:r>
+      <w:r>
+        <w:rPr>
+          <w:lang w:val="en-US"/>
+        </w:rPr>
+        <w:t xml:space="preserve">Smartphone  </w:t>
+      </w:r>
+      <w:r>
+        <w:rPr>
+          <w:lang w:val="en-US"/>
+        </w:rPr>
+        <w:t>it should be used</w:t>
+      </w:r>
+      <w:r>
+        <w:rPr>
+          <w:lang w:val="en-US"/>
+        </w:rPr>
+        <w:t xml:space="preserve"> JUnit </w:t>
+      </w:r>
+    </w:p>
+    <w:p>
+      <w:pPr>
+        <w:pStyle w:val="ListParagraph"/>
         <w:numPr>
           <w:ilvl w:val="2"/>
           <w:numId w:val="3"/>
@@ -4061,7 +4181,7 @@
     </w:p>
     <w:p>
       <w:pPr>
-        <w:pStyle w:val="PargrafodaLista"/>
+        <w:pStyle w:val="ListParagraph"/>
         <w:numPr>
           <w:ilvl w:val="1"/>
           <w:numId w:val="3"/>
@@ -4079,7 +4199,7 @@
     </w:p>
     <w:p>
       <w:pPr>
-        <w:pStyle w:val="PargrafodaLista"/>
+        <w:pStyle w:val="ListParagraph"/>
         <w:numPr>
           <w:ilvl w:val="2"/>
           <w:numId w:val="3"/>
@@ -4097,7 +4217,7 @@
     </w:p>
     <w:p>
       <w:pPr>
-        <w:pStyle w:val="PargrafodaLista"/>
+        <w:pStyle w:val="ListParagraph"/>
         <w:numPr>
           <w:ilvl w:val="2"/>
           <w:numId w:val="4"/>
@@ -4121,7 +4241,7 @@
     </w:p>
     <w:p>
       <w:pPr>
-        <w:pStyle w:val="PargrafodaLista"/>
+        <w:pStyle w:val="ListParagraph"/>
         <w:numPr>
           <w:ilvl w:val="0"/>
           <w:numId w:val="4"/>
@@ -4134,26 +4254,12 @@
         <w:rPr>
           <w:lang w:val="en-US"/>
         </w:rPr>
-        <w:t xml:space="preserve">To assure the </w:t>
-      </w:r>
-      <w:bookmarkStart w:id="11" w:name="_GoBack"/>
-      <w:r>
-        <w:rPr>
-          <w:lang w:val="en-US"/>
-        </w:rPr>
-        <w:t xml:space="preserve">usability </w:t>
-      </w:r>
-      <w:bookmarkEnd w:id="11"/>
-      <w:r>
-        <w:rPr>
-          <w:lang w:val="en-US"/>
-        </w:rPr>
-        <w:t>of the application</w:t>
+        <w:t>To assure the usability of the application</w:t>
       </w:r>
     </w:p>
     <w:p>
       <w:pPr>
-        <w:pStyle w:val="PargrafodaLista"/>
+        <w:pStyle w:val="ListParagraph"/>
         <w:numPr>
           <w:ilvl w:val="1"/>
           <w:numId w:val="4"/>
@@ -4171,7 +4277,7 @@
     </w:p>
     <w:p>
       <w:pPr>
-        <w:pStyle w:val="Cabealho1"/>
+        <w:pStyle w:val="Heading1"/>
         <w:numPr>
           <w:ilvl w:val="0"/>
           <w:numId w:val="2"/>
@@ -4181,14 +4287,14 @@
           <w:lang w:val="en-US"/>
         </w:rPr>
       </w:pPr>
-      <w:bookmarkStart w:id="12" w:name="_Toc353062051"/>
+      <w:bookmarkStart w:id="8" w:name="_Toc353062051"/>
       <w:r>
         <w:rPr>
           <w:lang w:val="en-US"/>
         </w:rPr>
         <w:t>Quality Records</w:t>
       </w:r>
-      <w:bookmarkEnd w:id="12"/>
+      <w:bookmarkEnd w:id="8"/>
     </w:p>
     <w:p>
       <w:pPr>
@@ -4233,27 +4339,7 @@
         <w:rPr>
           <w:lang w:val="en-US"/>
         </w:rPr>
-        <w:t xml:space="preserve">At least once a week the quality manager must verify the unconformities document for new entries. For each one a decision must be made on </w:t>
-      </w:r>
-      <w:commentRangeStart w:id="13"/>
-      <w:r>
-        <w:rPr>
-          <w:lang w:val="en-US"/>
-        </w:rPr>
-        <w:t>corrective actions</w:t>
-      </w:r>
-      <w:commentRangeEnd w:id="13"/>
-      <w:r>
-        <w:rPr>
-          <w:rStyle w:val="Refdecomentrio"/>
-        </w:rPr>
-        <w:commentReference w:id="13"/>
-      </w:r>
-      <w:r>
-        <w:rPr>
-          <w:lang w:val="en-US"/>
-        </w:rPr>
-        <w:t xml:space="preserve"> even if the decision is doing nothing.</w:t>
+        <w:t>At least once a week the quality manager must verify the unconformities document for new entries. For each one a decision must be made on corrective actions even if the decision is doing nothing.</w:t>
       </w:r>
       <w:r>
         <w:rPr>
@@ -4309,7 +4395,7 @@
       </w:pPr>
     </w:p>
     <w:sectPr>
-      <w:footerReference w:type="first" r:id="rId18"/>
+      <w:footerReference w:type="first" r:id="rId17"/>
       <w:pgSz w:w="11906" w:h="16838"/>
       <w:pgMar w:top="1417" w:right="1701" w:bottom="1417" w:left="1701" w:header="708" w:footer="708" w:gutter="0"/>
       <w:pgNumType w:start="1"/>
@@ -4319,146 +4405,6 @@
     </w:sectPr>
   </w:body>
 </w:document>
-</file>
-
-<file path=word/comments.xml><?xml version="1.0" encoding="utf-8"?>
-<w:comments xmlns:wpc="http://schemas.microsoft.com/office/word/2010/wordprocessingCanvas" xmlns:mc="http://schemas.openxmlformats.org/markup-compatibility/2006" xmlns:o="urn:schemas-microsoft-com:office:office" xmlns:r="http://schemas.openxmlformats.org/officeDocument/2006/relationships" xmlns:m="http://schemas.openxmlformats.org/officeDocument/2006/math" xmlns:v="urn:schemas-microsoft-com:vml" xmlns:wp14="http://schemas.microsoft.com/office/word/2010/wordprocessingDrawing" xmlns:wp="http://schemas.openxmlformats.org/drawingml/2006/wordprocessingDrawing" xmlns:w10="urn:schemas-microsoft-com:office:word" xmlns:w="http://schemas.openxmlformats.org/wordprocessingml/2006/main" xmlns:w14="http://schemas.microsoft.com/office/word/2010/wordml" xmlns:w15="http://schemas.microsoft.com/office/word/2012/wordml" xmlns:wpg="http://schemas.microsoft.com/office/word/2010/wordprocessingGroup" xmlns:wpi="http://schemas.microsoft.com/office/word/2010/wordprocessingInk" xmlns:wne="http://schemas.microsoft.com/office/word/2006/wordml" xmlns:wps="http://schemas.microsoft.com/office/word/2010/wordprocessingShape" mc:Ignorable="w14 w15 wp14">
-  <w:comment w:id="5" w:author="Mário Oliveira" w:date="2013-04-11T17:46:00Z" w:initials="MO">
-    <w:p>
-      <w:pPr>
-        <w:pStyle w:val="Textodecomentrio"/>
-      </w:pPr>
-      <w:r>
-        <w:rPr>
-          <w:rStyle w:val="Refdecomentrio"/>
-        </w:rPr>
-        <w:annotationRef/>
-      </w:r>
-      <w:r>
-        <w:t>Não são duas?</w:t>
-      </w:r>
-    </w:p>
-  </w:comment>
-  <w:comment w:id="8" w:author="Mário Oliveira" w:date="2013-04-11T17:50:00Z" w:initials="MO">
-    <w:p>
-      <w:pPr>
-        <w:pStyle w:val="Textodecomentrio"/>
-      </w:pPr>
-      <w:r>
-        <w:rPr>
-          <w:rStyle w:val="Refdecomentrio"/>
-        </w:rPr>
-        <w:annotationRef/>
-      </w:r>
-      <w:r>
-        <w:t>Sugestão:</w:t>
-      </w:r>
-    </w:p>
-    <w:p>
-      <w:pPr>
-        <w:pStyle w:val="Textodecomentrio"/>
-      </w:pPr>
-      <w:r>
-        <w:t>Apenas para ter uma certa coerência, podia-se escrever “</w:t>
-      </w:r>
-      <w:proofErr w:type="spellStart"/>
-      <w:r>
-        <w:t>Walkthrough</w:t>
-      </w:r>
-      <w:proofErr w:type="spellEnd"/>
-      <w:r>
-        <w:t xml:space="preserve"> – qualquer coisa”, como no tópico anterior</w:t>
-      </w:r>
-    </w:p>
-  </w:comment>
-  <w:comment w:id="9" w:author="Mário Oliveira" w:date="2013-04-11T17:51:00Z" w:initials="MO">
-    <w:p>
-      <w:pPr>
-        <w:pStyle w:val="Textodecomentrio"/>
-      </w:pPr>
-      <w:r>
-        <w:rPr>
-          <w:rStyle w:val="Refdecomentrio"/>
-        </w:rPr>
-        <w:annotationRef/>
-      </w:r>
-      <w:r>
-        <w:t xml:space="preserve">Já está </w:t>
-      </w:r>
-      <w:proofErr w:type="gramStart"/>
-      <w:r>
-        <w:t xml:space="preserve">disponível </w:t>
-      </w:r>
-      <w:proofErr w:type="gramEnd"/>
-      <w:r>
-        <w:t>:p</w:t>
-      </w:r>
-    </w:p>
-  </w:comment>
-  <w:comment w:id="10" w:author="Mário Oliveira" w:date="2013-04-11T17:52:00Z" w:initials="MO">
-    <w:p>
-      <w:pPr>
-        <w:pStyle w:val="Textodecomentrio"/>
-      </w:pPr>
-      <w:r>
-        <w:rPr>
-          <w:rStyle w:val="Refdecomentrio"/>
-        </w:rPr>
-        <w:annotationRef/>
-      </w:r>
-      <w:r>
-        <w:t xml:space="preserve">Não temos que pensar em </w:t>
-      </w:r>
-      <w:proofErr w:type="gramStart"/>
-      <w:r>
-        <w:t>todas as</w:t>
-      </w:r>
-      <w:proofErr w:type="gramEnd"/>
-      <w:r>
-        <w:t xml:space="preserve"> </w:t>
-      </w:r>
-      <w:proofErr w:type="spellStart"/>
-      <w:proofErr w:type="gramStart"/>
-      <w:r>
-        <w:t>releases</w:t>
-      </w:r>
-      <w:proofErr w:type="spellEnd"/>
-      <w:proofErr w:type="gramEnd"/>
-      <w:r>
-        <w:t>? Se sim, temos que falar de um IDE para java e ferramentas para testes unitários.</w:t>
-      </w:r>
-    </w:p>
-    <w:p>
-      <w:pPr>
-        <w:pStyle w:val="Textodecomentrio"/>
-      </w:pPr>
-      <w:r>
-        <w:t xml:space="preserve">Ex: Eclipse com o </w:t>
-      </w:r>
-      <w:proofErr w:type="spellStart"/>
-      <w:r>
-        <w:t>JUnit</w:t>
-      </w:r>
-      <w:proofErr w:type="spellEnd"/>
-    </w:p>
-  </w:comment>
-  <w:comment w:id="13" w:author="Mário Oliveira" w:date="2013-04-11T18:00:00Z" w:initials="MO">
-    <w:p>
-      <w:pPr>
-        <w:pStyle w:val="Textodecomentrio"/>
-      </w:pPr>
-      <w:r>
-        <w:rPr>
-          <w:rStyle w:val="Refdecomentrio"/>
-        </w:rPr>
-        <w:annotationRef/>
-      </w:r>
-      <w:r>
-        <w:t>Quais ações corretivas, definidas onde?</w:t>
-      </w:r>
-    </w:p>
-  </w:comment>
-</w:comments>
 </file>
 
 <file path=word/commentsExtended.xml><?xml version="1.0" encoding="utf-8"?>
@@ -4472,7 +4418,7 @@
 </file>
 
 <file path=word/endnotes.xml><?xml version="1.0" encoding="utf-8"?>
-<w:endnotes xmlns:wpc="http://schemas.microsoft.com/office/word/2010/wordprocessingCanvas" xmlns:mc="http://schemas.openxmlformats.org/markup-compatibility/2006" xmlns:o="urn:schemas-microsoft-com:office:office" xmlns:r="http://schemas.openxmlformats.org/officeDocument/2006/relationships" xmlns:m="http://schemas.openxmlformats.org/officeDocument/2006/math" xmlns:v="urn:schemas-microsoft-com:vml" xmlns:wp14="http://schemas.microsoft.com/office/word/2010/wordprocessingDrawing" xmlns:wp="http://schemas.openxmlformats.org/drawingml/2006/wordprocessingDrawing" xmlns:w10="urn:schemas-microsoft-com:office:word" xmlns:w="http://schemas.openxmlformats.org/wordprocessingml/2006/main" xmlns:w14="http://schemas.microsoft.com/office/word/2010/wordml" xmlns:w15="http://schemas.microsoft.com/office/word/2012/wordml" xmlns:wpg="http://schemas.microsoft.com/office/word/2010/wordprocessingGroup" xmlns:wpi="http://schemas.microsoft.com/office/word/2010/wordprocessingInk" xmlns:wne="http://schemas.microsoft.com/office/word/2006/wordml" xmlns:wps="http://schemas.microsoft.com/office/word/2010/wordprocessingShape" mc:Ignorable="w14 w15 wp14">
+<w:endnotes xmlns:wpc="http://schemas.microsoft.com/office/word/2010/wordprocessingCanvas" xmlns:mc="http://schemas.openxmlformats.org/markup-compatibility/2006" xmlns:o="urn:schemas-microsoft-com:office:office" xmlns:r="http://schemas.openxmlformats.org/officeDocument/2006/relationships" xmlns:m="http://schemas.openxmlformats.org/officeDocument/2006/math" xmlns:v="urn:schemas-microsoft-com:vml" xmlns:wp14="http://schemas.microsoft.com/office/word/2010/wordprocessingDrawing" xmlns:wp="http://schemas.openxmlformats.org/drawingml/2006/wordprocessingDrawing" xmlns:w10="urn:schemas-microsoft-com:office:word" xmlns:w="http://schemas.openxmlformats.org/wordprocessingml/2006/main" xmlns:w14="http://schemas.microsoft.com/office/word/2010/wordml" xmlns:wpg="http://schemas.microsoft.com/office/word/2010/wordprocessingGroup" xmlns:wpi="http://schemas.microsoft.com/office/word/2010/wordprocessingInk" xmlns:wne="http://schemas.microsoft.com/office/word/2006/wordml" xmlns:wps="http://schemas.microsoft.com/office/word/2010/wordprocessingShape" mc:Ignorable="w14 wp14">
   <w:endnote w:type="separator" w:id="-1">
     <w:p>
       <w:pPr>
@@ -4497,10 +4443,10 @@
 </file>
 
 <file path=word/footer1.xml><?xml version="1.0" encoding="utf-8"?>
-<w:ftr xmlns:wpc="http://schemas.microsoft.com/office/word/2010/wordprocessingCanvas" xmlns:mc="http://schemas.openxmlformats.org/markup-compatibility/2006" xmlns:o="urn:schemas-microsoft-com:office:office" xmlns:r="http://schemas.openxmlformats.org/officeDocument/2006/relationships" xmlns:m="http://schemas.openxmlformats.org/officeDocument/2006/math" xmlns:v="urn:schemas-microsoft-com:vml" xmlns:wp14="http://schemas.microsoft.com/office/word/2010/wordprocessingDrawing" xmlns:wp="http://schemas.openxmlformats.org/drawingml/2006/wordprocessingDrawing" xmlns:w10="urn:schemas-microsoft-com:office:word" xmlns:w="http://schemas.openxmlformats.org/wordprocessingml/2006/main" xmlns:w14="http://schemas.microsoft.com/office/word/2010/wordml" xmlns:w15="http://schemas.microsoft.com/office/word/2012/wordml" xmlns:wpg="http://schemas.microsoft.com/office/word/2010/wordprocessingGroup" xmlns:wpi="http://schemas.microsoft.com/office/word/2010/wordprocessingInk" xmlns:wne="http://schemas.microsoft.com/office/word/2006/wordml" xmlns:wps="http://schemas.microsoft.com/office/word/2010/wordprocessingShape" mc:Ignorable="w14 w15 wp14">
+<w:ftr xmlns:wpc="http://schemas.microsoft.com/office/word/2010/wordprocessingCanvas" xmlns:mc="http://schemas.openxmlformats.org/markup-compatibility/2006" xmlns:o="urn:schemas-microsoft-com:office:office" xmlns:r="http://schemas.openxmlformats.org/officeDocument/2006/relationships" xmlns:m="http://schemas.openxmlformats.org/officeDocument/2006/math" xmlns:v="urn:schemas-microsoft-com:vml" xmlns:wp14="http://schemas.microsoft.com/office/word/2010/wordprocessingDrawing" xmlns:wp="http://schemas.openxmlformats.org/drawingml/2006/wordprocessingDrawing" xmlns:w10="urn:schemas-microsoft-com:office:word" xmlns:w="http://schemas.openxmlformats.org/wordprocessingml/2006/main" xmlns:w14="http://schemas.microsoft.com/office/word/2010/wordml" xmlns:wpg="http://schemas.microsoft.com/office/word/2010/wordprocessingGroup" xmlns:wpi="http://schemas.microsoft.com/office/word/2010/wordprocessingInk" xmlns:wne="http://schemas.microsoft.com/office/word/2006/wordml" xmlns:wps="http://schemas.microsoft.com/office/word/2010/wordprocessingShape" mc:Ignorable="w14 wp14">
   <w:p>
     <w:pPr>
-      <w:pStyle w:val="Rodap"/>
+      <w:pStyle w:val="Footer"/>
     </w:pPr>
     <w:r>
       <w:t>Projeto Soft</w:t>
@@ -4511,7 +4457,7 @@
   </w:p>
   <w:p>
     <w:pPr>
-      <w:pStyle w:val="Rodap"/>
+      <w:pStyle w:val="Footer"/>
     </w:pPr>
     <w:sdt>
       <w:sdtPr>
@@ -4522,19 +4468,9 @@
       </w:sdtPr>
       <w:sdtEndPr/>
       <w:sdtContent>
-        <w:proofErr w:type="spellStart"/>
         <w:r>
-          <w:t>Quality</w:t>
+          <w:t>Quality Plan</w:t>
         </w:r>
-        <w:proofErr w:type="spellEnd"/>
-        <w:r>
-          <w:t xml:space="preserve"> </w:t>
-        </w:r>
-        <w:proofErr w:type="spellStart"/>
-        <w:r>
-          <w:t>Plan</w:t>
-        </w:r>
-        <w:proofErr w:type="spellEnd"/>
       </w:sdtContent>
     </w:sdt>
     <w:r>
@@ -4548,10 +4484,10 @@
 </file>
 
 <file path=word/footer2.xml><?xml version="1.0" encoding="utf-8"?>
-<w:ftr xmlns:wpc="http://schemas.microsoft.com/office/word/2010/wordprocessingCanvas" xmlns:mc="http://schemas.openxmlformats.org/markup-compatibility/2006" xmlns:o="urn:schemas-microsoft-com:office:office" xmlns:r="http://schemas.openxmlformats.org/officeDocument/2006/relationships" xmlns:m="http://schemas.openxmlformats.org/officeDocument/2006/math" xmlns:v="urn:schemas-microsoft-com:vml" xmlns:wp14="http://schemas.microsoft.com/office/word/2010/wordprocessingDrawing" xmlns:wp="http://schemas.openxmlformats.org/drawingml/2006/wordprocessingDrawing" xmlns:w10="urn:schemas-microsoft-com:office:word" xmlns:w="http://schemas.openxmlformats.org/wordprocessingml/2006/main" xmlns:w14="http://schemas.microsoft.com/office/word/2010/wordml" xmlns:w15="http://schemas.microsoft.com/office/word/2012/wordml" xmlns:wpg="http://schemas.microsoft.com/office/word/2010/wordprocessingGroup" xmlns:wpi="http://schemas.microsoft.com/office/word/2010/wordprocessingInk" xmlns:wne="http://schemas.microsoft.com/office/word/2006/wordml" xmlns:wps="http://schemas.microsoft.com/office/word/2010/wordprocessingShape" mc:Ignorable="w14 w15 wp14">
+<w:ftr xmlns:wpc="http://schemas.microsoft.com/office/word/2010/wordprocessingCanvas" xmlns:mc="http://schemas.openxmlformats.org/markup-compatibility/2006" xmlns:o="urn:schemas-microsoft-com:office:office" xmlns:r="http://schemas.openxmlformats.org/officeDocument/2006/relationships" xmlns:m="http://schemas.openxmlformats.org/officeDocument/2006/math" xmlns:v="urn:schemas-microsoft-com:vml" xmlns:wp14="http://schemas.microsoft.com/office/word/2010/wordprocessingDrawing" xmlns:wp="http://schemas.openxmlformats.org/drawingml/2006/wordprocessingDrawing" xmlns:w10="urn:schemas-microsoft-com:office:word" xmlns:w="http://schemas.openxmlformats.org/wordprocessingml/2006/main" xmlns:w14="http://schemas.microsoft.com/office/word/2010/wordml" xmlns:wpg="http://schemas.microsoft.com/office/word/2010/wordprocessingGroup" xmlns:wpi="http://schemas.microsoft.com/office/word/2010/wordprocessingInk" xmlns:wne="http://schemas.microsoft.com/office/word/2006/wordml" xmlns:wps="http://schemas.microsoft.com/office/word/2010/wordprocessingShape" mc:Ignorable="w14 wp14">
   <w:p>
     <w:pPr>
-      <w:pStyle w:val="Rodap"/>
+      <w:pStyle w:val="Footer"/>
     </w:pPr>
     <w:r>
       <w:t>Projeto Software 2013</w:t>
@@ -4565,7 +4501,7 @@
   </w:p>
   <w:p>
     <w:pPr>
-      <w:pStyle w:val="Rodap"/>
+      <w:pStyle w:val="Footer"/>
       <w:tabs>
         <w:tab w:val="clear" w:pos="4252"/>
       </w:tabs>
@@ -4598,10 +4534,10 @@
 </file>
 
 <file path=word/footer3.xml><?xml version="1.0" encoding="utf-8"?>
-<w:ftr xmlns:wpc="http://schemas.microsoft.com/office/word/2010/wordprocessingCanvas" xmlns:mc="http://schemas.openxmlformats.org/markup-compatibility/2006" xmlns:o="urn:schemas-microsoft-com:office:office" xmlns:r="http://schemas.openxmlformats.org/officeDocument/2006/relationships" xmlns:m="http://schemas.openxmlformats.org/officeDocument/2006/math" xmlns:v="urn:schemas-microsoft-com:vml" xmlns:wp14="http://schemas.microsoft.com/office/word/2010/wordprocessingDrawing" xmlns:wp="http://schemas.openxmlformats.org/drawingml/2006/wordprocessingDrawing" xmlns:w10="urn:schemas-microsoft-com:office:word" xmlns:w="http://schemas.openxmlformats.org/wordprocessingml/2006/main" xmlns:w14="http://schemas.microsoft.com/office/word/2010/wordml" xmlns:w15="http://schemas.microsoft.com/office/word/2012/wordml" xmlns:wpg="http://schemas.microsoft.com/office/word/2010/wordprocessingGroup" xmlns:wpi="http://schemas.microsoft.com/office/word/2010/wordprocessingInk" xmlns:wne="http://schemas.microsoft.com/office/word/2006/wordml" xmlns:wps="http://schemas.microsoft.com/office/word/2010/wordprocessingShape" mc:Ignorable="w14 w15 wp14">
+<w:ftr xmlns:wpc="http://schemas.microsoft.com/office/word/2010/wordprocessingCanvas" xmlns:mc="http://schemas.openxmlformats.org/markup-compatibility/2006" xmlns:o="urn:schemas-microsoft-com:office:office" xmlns:r="http://schemas.openxmlformats.org/officeDocument/2006/relationships" xmlns:m="http://schemas.openxmlformats.org/officeDocument/2006/math" xmlns:v="urn:schemas-microsoft-com:vml" xmlns:wp14="http://schemas.microsoft.com/office/word/2010/wordprocessingDrawing" xmlns:wp="http://schemas.openxmlformats.org/drawingml/2006/wordprocessingDrawing" xmlns:w10="urn:schemas-microsoft-com:office:word" xmlns:w="http://schemas.openxmlformats.org/wordprocessingml/2006/main" xmlns:w14="http://schemas.microsoft.com/office/word/2010/wordml" xmlns:wpg="http://schemas.microsoft.com/office/word/2010/wordprocessingGroup" xmlns:wpi="http://schemas.microsoft.com/office/word/2010/wordprocessingInk" xmlns:wne="http://schemas.microsoft.com/office/word/2006/wordml" xmlns:wps="http://schemas.microsoft.com/office/word/2010/wordprocessingShape" mc:Ignorable="w14 wp14">
   <w:p>
     <w:pPr>
-      <w:pStyle w:val="Rodap"/>
+      <w:pStyle w:val="Footer"/>
     </w:pPr>
     <w:r>
       <w:t>Projeto Software 2013</w:t>
@@ -4609,7 +4545,7 @@
   </w:p>
   <w:p>
     <w:pPr>
-      <w:pStyle w:val="Rodap"/>
+      <w:pStyle w:val="Footer"/>
     </w:pPr>
     <w:sdt>
       <w:sdtPr>
@@ -4663,10 +4599,10 @@
 </file>
 
 <file path=word/footer4.xml><?xml version="1.0" encoding="utf-8"?>
-<w:ftr xmlns:wpc="http://schemas.microsoft.com/office/word/2010/wordprocessingCanvas" xmlns:mc="http://schemas.openxmlformats.org/markup-compatibility/2006" xmlns:o="urn:schemas-microsoft-com:office:office" xmlns:r="http://schemas.openxmlformats.org/officeDocument/2006/relationships" xmlns:m="http://schemas.openxmlformats.org/officeDocument/2006/math" xmlns:v="urn:schemas-microsoft-com:vml" xmlns:wp14="http://schemas.microsoft.com/office/word/2010/wordprocessingDrawing" xmlns:wp="http://schemas.openxmlformats.org/drawingml/2006/wordprocessingDrawing" xmlns:w10="urn:schemas-microsoft-com:office:word" xmlns:w="http://schemas.openxmlformats.org/wordprocessingml/2006/main" xmlns:w14="http://schemas.microsoft.com/office/word/2010/wordml" xmlns:w15="http://schemas.microsoft.com/office/word/2012/wordml" xmlns:wpg="http://schemas.microsoft.com/office/word/2010/wordprocessingGroup" xmlns:wpi="http://schemas.microsoft.com/office/word/2010/wordprocessingInk" xmlns:wne="http://schemas.microsoft.com/office/word/2006/wordml" xmlns:wps="http://schemas.microsoft.com/office/word/2010/wordprocessingShape" mc:Ignorable="w14 w15 wp14">
+<w:ftr xmlns:wpc="http://schemas.microsoft.com/office/word/2010/wordprocessingCanvas" xmlns:mc="http://schemas.openxmlformats.org/markup-compatibility/2006" xmlns:o="urn:schemas-microsoft-com:office:office" xmlns:r="http://schemas.openxmlformats.org/officeDocument/2006/relationships" xmlns:m="http://schemas.openxmlformats.org/officeDocument/2006/math" xmlns:v="urn:schemas-microsoft-com:vml" xmlns:wp14="http://schemas.microsoft.com/office/word/2010/wordprocessingDrawing" xmlns:wp="http://schemas.openxmlformats.org/drawingml/2006/wordprocessingDrawing" xmlns:w10="urn:schemas-microsoft-com:office:word" xmlns:w="http://schemas.openxmlformats.org/wordprocessingml/2006/main" xmlns:w14="http://schemas.microsoft.com/office/word/2010/wordml" xmlns:wpg="http://schemas.microsoft.com/office/word/2010/wordprocessingGroup" xmlns:wpi="http://schemas.microsoft.com/office/word/2010/wordprocessingInk" xmlns:wne="http://schemas.microsoft.com/office/word/2006/wordml" xmlns:wps="http://schemas.microsoft.com/office/word/2010/wordprocessingShape" mc:Ignorable="w14 wp14">
   <w:p>
     <w:pPr>
-      <w:pStyle w:val="Rodap"/>
+      <w:pStyle w:val="Footer"/>
     </w:pPr>
     <w:r>
       <w:t>Projeto Software 2013</w:t>
@@ -4680,7 +4616,7 @@
   </w:p>
   <w:p>
     <w:pPr>
-      <w:pStyle w:val="Rodap"/>
+      <w:pStyle w:val="Footer"/>
       <w:tabs>
         <w:tab w:val="clear" w:pos="4252"/>
       </w:tabs>
@@ -4734,7 +4670,7 @@
 </file>
 
 <file path=word/footnotes.xml><?xml version="1.0" encoding="utf-8"?>
-<w:footnotes xmlns:wpc="http://schemas.microsoft.com/office/word/2010/wordprocessingCanvas" xmlns:mc="http://schemas.openxmlformats.org/markup-compatibility/2006" xmlns:o="urn:schemas-microsoft-com:office:office" xmlns:r="http://schemas.openxmlformats.org/officeDocument/2006/relationships" xmlns:m="http://schemas.openxmlformats.org/officeDocument/2006/math" xmlns:v="urn:schemas-microsoft-com:vml" xmlns:wp14="http://schemas.microsoft.com/office/word/2010/wordprocessingDrawing" xmlns:wp="http://schemas.openxmlformats.org/drawingml/2006/wordprocessingDrawing" xmlns:w10="urn:schemas-microsoft-com:office:word" xmlns:w="http://schemas.openxmlformats.org/wordprocessingml/2006/main" xmlns:w14="http://schemas.microsoft.com/office/word/2010/wordml" xmlns:w15="http://schemas.microsoft.com/office/word/2012/wordml" xmlns:wpg="http://schemas.microsoft.com/office/word/2010/wordprocessingGroup" xmlns:wpi="http://schemas.microsoft.com/office/word/2010/wordprocessingInk" xmlns:wne="http://schemas.microsoft.com/office/word/2006/wordml" xmlns:wps="http://schemas.microsoft.com/office/word/2010/wordprocessingShape" mc:Ignorable="w14 w15 wp14">
+<w:footnotes xmlns:wpc="http://schemas.microsoft.com/office/word/2010/wordprocessingCanvas" xmlns:mc="http://schemas.openxmlformats.org/markup-compatibility/2006" xmlns:o="urn:schemas-microsoft-com:office:office" xmlns:r="http://schemas.openxmlformats.org/officeDocument/2006/relationships" xmlns:m="http://schemas.openxmlformats.org/officeDocument/2006/math" xmlns:v="urn:schemas-microsoft-com:vml" xmlns:wp14="http://schemas.microsoft.com/office/word/2010/wordprocessingDrawing" xmlns:wp="http://schemas.openxmlformats.org/drawingml/2006/wordprocessingDrawing" xmlns:w10="urn:schemas-microsoft-com:office:word" xmlns:w="http://schemas.openxmlformats.org/wordprocessingml/2006/main" xmlns:w14="http://schemas.microsoft.com/office/word/2010/wordml" xmlns:wpg="http://schemas.microsoft.com/office/word/2010/wordprocessingGroup" xmlns:wpi="http://schemas.microsoft.com/office/word/2010/wordprocessingInk" xmlns:wne="http://schemas.microsoft.com/office/word/2006/wordml" xmlns:wps="http://schemas.microsoft.com/office/word/2010/wordprocessingShape" mc:Ignorable="w14 wp14">
   <w:footnote w:type="separator" w:id="-1">
     <w:p>
       <w:pPr>
@@ -4759,10 +4695,10 @@
 </file>
 
 <file path=word/header1.xml><?xml version="1.0" encoding="utf-8"?>
-<w:hdr xmlns:wpc="http://schemas.microsoft.com/office/word/2010/wordprocessingCanvas" xmlns:mc="http://schemas.openxmlformats.org/markup-compatibility/2006" xmlns:o="urn:schemas-microsoft-com:office:office" xmlns:r="http://schemas.openxmlformats.org/officeDocument/2006/relationships" xmlns:m="http://schemas.openxmlformats.org/officeDocument/2006/math" xmlns:v="urn:schemas-microsoft-com:vml" xmlns:wp14="http://schemas.microsoft.com/office/word/2010/wordprocessingDrawing" xmlns:wp="http://schemas.openxmlformats.org/drawingml/2006/wordprocessingDrawing" xmlns:w10="urn:schemas-microsoft-com:office:word" xmlns:w="http://schemas.openxmlformats.org/wordprocessingml/2006/main" xmlns:w14="http://schemas.microsoft.com/office/word/2010/wordml" xmlns:w15="http://schemas.microsoft.com/office/word/2012/wordml" xmlns:wpg="http://schemas.microsoft.com/office/word/2010/wordprocessingGroup" xmlns:wpi="http://schemas.microsoft.com/office/word/2010/wordprocessingInk" xmlns:wne="http://schemas.microsoft.com/office/word/2006/wordml" xmlns:wps="http://schemas.microsoft.com/office/word/2010/wordprocessingShape" mc:Ignorable="w14 w15 wp14">
+<w:hdr xmlns:wpc="http://schemas.microsoft.com/office/word/2010/wordprocessingCanvas" xmlns:mc="http://schemas.openxmlformats.org/markup-compatibility/2006" xmlns:o="urn:schemas-microsoft-com:office:office" xmlns:r="http://schemas.openxmlformats.org/officeDocument/2006/relationships" xmlns:m="http://schemas.openxmlformats.org/officeDocument/2006/math" xmlns:v="urn:schemas-microsoft-com:vml" xmlns:wp14="http://schemas.microsoft.com/office/word/2010/wordprocessingDrawing" xmlns:wp="http://schemas.openxmlformats.org/drawingml/2006/wordprocessingDrawing" xmlns:w10="urn:schemas-microsoft-com:office:word" xmlns:w="http://schemas.openxmlformats.org/wordprocessingml/2006/main" xmlns:w14="http://schemas.microsoft.com/office/word/2010/wordml" xmlns:wpg="http://schemas.microsoft.com/office/word/2010/wordprocessingGroup" xmlns:wpi="http://schemas.microsoft.com/office/word/2010/wordprocessingInk" xmlns:wne="http://schemas.microsoft.com/office/word/2006/wordml" xmlns:wps="http://schemas.microsoft.com/office/word/2010/wordprocessingShape" mc:Ignorable="w14 wp14">
   <w:p>
     <w:pPr>
-      <w:pStyle w:val="Cabealho"/>
+      <w:pStyle w:val="Header"/>
       <w:rPr>
         <w:lang w:val="en-US"/>
       </w:rPr>
@@ -4873,7 +4809,7 @@
   </w:p>
   <w:p>
     <w:pPr>
-      <w:pStyle w:val="Cabealho"/>
+      <w:pStyle w:val="Header"/>
       <w:rPr>
         <w:lang w:val="en-US"/>
       </w:rPr>
@@ -4906,7 +4842,7 @@
           <w:rPr>
             <w:lang w:val="en-US"/>
           </w:rPr>
-          <w:t>V0.2</w:t>
+          <w:t>V0.3</w:t>
         </w:r>
       </w:sdtContent>
     </w:sdt>
@@ -4932,7 +4868,7 @@
           <w:rPr>
             <w:lang w:val="en-US"/>
           </w:rPr>
-          <w:t>Ready for Revision</w:t>
+          <w:t>Ready for Approval</w:t>
         </w:r>
       </w:sdtContent>
     </w:sdt>
@@ -4941,10 +4877,10 @@
 </file>
 
 <file path=word/header2.xml><?xml version="1.0" encoding="utf-8"?>
-<w:hdr xmlns:wpc="http://schemas.microsoft.com/office/word/2010/wordprocessingCanvas" xmlns:mc="http://schemas.openxmlformats.org/markup-compatibility/2006" xmlns:o="urn:schemas-microsoft-com:office:office" xmlns:r="http://schemas.openxmlformats.org/officeDocument/2006/relationships" xmlns:m="http://schemas.openxmlformats.org/officeDocument/2006/math" xmlns:v="urn:schemas-microsoft-com:vml" xmlns:wp14="http://schemas.microsoft.com/office/word/2010/wordprocessingDrawing" xmlns:wp="http://schemas.openxmlformats.org/drawingml/2006/wordprocessingDrawing" xmlns:w10="urn:schemas-microsoft-com:office:word" xmlns:w="http://schemas.openxmlformats.org/wordprocessingml/2006/main" xmlns:w14="http://schemas.microsoft.com/office/word/2010/wordml" xmlns:w15="http://schemas.microsoft.com/office/word/2012/wordml" xmlns:wpg="http://schemas.microsoft.com/office/word/2010/wordprocessingGroup" xmlns:wpi="http://schemas.microsoft.com/office/word/2010/wordprocessingInk" xmlns:wne="http://schemas.microsoft.com/office/word/2006/wordml" xmlns:wps="http://schemas.microsoft.com/office/word/2010/wordprocessingShape" mc:Ignorable="w14 w15 wp14">
+<w:hdr xmlns:wpc="http://schemas.microsoft.com/office/word/2010/wordprocessingCanvas" xmlns:mc="http://schemas.openxmlformats.org/markup-compatibility/2006" xmlns:o="urn:schemas-microsoft-com:office:office" xmlns:r="http://schemas.openxmlformats.org/officeDocument/2006/relationships" xmlns:m="http://schemas.openxmlformats.org/officeDocument/2006/math" xmlns:v="urn:schemas-microsoft-com:vml" xmlns:wp14="http://schemas.microsoft.com/office/word/2010/wordprocessingDrawing" xmlns:wp="http://schemas.openxmlformats.org/drawingml/2006/wordprocessingDrawing" xmlns:w10="urn:schemas-microsoft-com:office:word" xmlns:w="http://schemas.openxmlformats.org/wordprocessingml/2006/main" xmlns:w14="http://schemas.microsoft.com/office/word/2010/wordml" xmlns:wpg="http://schemas.microsoft.com/office/word/2010/wordprocessingGroup" xmlns:wpi="http://schemas.microsoft.com/office/word/2010/wordprocessingInk" xmlns:wne="http://schemas.microsoft.com/office/word/2006/wordml" xmlns:wps="http://schemas.microsoft.com/office/word/2010/wordprocessingShape" mc:Ignorable="w14 wp14">
   <w:p>
     <w:pPr>
-      <w:pStyle w:val="Cabealho"/>
+      <w:pStyle w:val="Header"/>
       <w:rPr>
         <w:lang w:val="en-US"/>
       </w:rPr>
@@ -5009,9 +4945,15 @@
       </w:drawing>
     </w:r>
     <w:r>
+      <w:rPr>
+        <w:lang w:val="en-US"/>
+      </w:rPr>
       <w:tab/>
     </w:r>
     <w:r>
+      <w:rPr>
+        <w:lang w:val="en-US"/>
+      </w:rPr>
       <w:tab/>
     </w:r>
     <w:r>
@@ -5049,7 +4991,7 @@
   </w:p>
   <w:p>
     <w:pPr>
-      <w:pStyle w:val="Cabealho"/>
+      <w:pStyle w:val="Header"/>
       <w:rPr>
         <w:lang w:val="en-US"/>
       </w:rPr>
@@ -5082,7 +5024,7 @@
           <w:rPr>
             <w:lang w:val="en-US"/>
           </w:rPr>
-          <w:t>V0.2</w:t>
+          <w:t>V0.3</w:t>
         </w:r>
       </w:sdtContent>
     </w:sdt>
@@ -5108,7 +5050,7 @@
           <w:rPr>
             <w:lang w:val="en-US"/>
           </w:rPr>
-          <w:t>Ready for Revision</w:t>
+          <w:t>Ready for Approval</w:t>
         </w:r>
       </w:sdtContent>
     </w:sdt>
@@ -5123,7 +5065,7 @@
 </file>
 
 <file path=word/numbering.xml><?xml version="1.0" encoding="utf-8"?>
-<w:numbering xmlns:wpc="http://schemas.microsoft.com/office/word/2010/wordprocessingCanvas" xmlns:mc="http://schemas.openxmlformats.org/markup-compatibility/2006" xmlns:o="urn:schemas-microsoft-com:office:office" xmlns:r="http://schemas.openxmlformats.org/officeDocument/2006/relationships" xmlns:m="http://schemas.openxmlformats.org/officeDocument/2006/math" xmlns:v="urn:schemas-microsoft-com:vml" xmlns:wp14="http://schemas.microsoft.com/office/word/2010/wordprocessingDrawing" xmlns:wp="http://schemas.openxmlformats.org/drawingml/2006/wordprocessingDrawing" xmlns:w10="urn:schemas-microsoft-com:office:word" xmlns:w="http://schemas.openxmlformats.org/wordprocessingml/2006/main" xmlns:w14="http://schemas.microsoft.com/office/word/2010/wordml" xmlns:w15="http://schemas.microsoft.com/office/word/2012/wordml" xmlns:wpg="http://schemas.microsoft.com/office/word/2010/wordprocessingGroup" xmlns:wpi="http://schemas.microsoft.com/office/word/2010/wordprocessingInk" xmlns:wne="http://schemas.microsoft.com/office/word/2006/wordml" xmlns:wps="http://schemas.microsoft.com/office/word/2010/wordprocessingShape" mc:Ignorable="w14 w15 wp14">
+<w:numbering xmlns:wpc="http://schemas.microsoft.com/office/word/2010/wordprocessingCanvas" xmlns:mc="http://schemas.openxmlformats.org/markup-compatibility/2006" xmlns:o="urn:schemas-microsoft-com:office:office" xmlns:r="http://schemas.openxmlformats.org/officeDocument/2006/relationships" xmlns:m="http://schemas.openxmlformats.org/officeDocument/2006/math" xmlns:v="urn:schemas-microsoft-com:vml" xmlns:wp14="http://schemas.microsoft.com/office/word/2010/wordprocessingDrawing" xmlns:wp="http://schemas.openxmlformats.org/drawingml/2006/wordprocessingDrawing" xmlns:w10="urn:schemas-microsoft-com:office:word" xmlns:w="http://schemas.openxmlformats.org/wordprocessingml/2006/main" xmlns:w14="http://schemas.microsoft.com/office/word/2010/wordml" xmlns:wpg="http://schemas.microsoft.com/office/word/2010/wordprocessingGroup" xmlns:wpi="http://schemas.microsoft.com/office/word/2010/wordprocessingInk" xmlns:wne="http://schemas.microsoft.com/office/word/2006/wordml" xmlns:wps="http://schemas.microsoft.com/office/word/2010/wordprocessingShape" mc:Ignorable="w14 wp14">
   <w:abstractNum w:abstractNumId="0">
     <w:nsid w:val="42516479"/>
     <w:multiLevelType w:val="hybridMultilevel"/>
@@ -5250,7 +5192,7 @@
         <w:rFonts w:ascii="Wingdings" w:hAnsi="Wingdings" w:hint="default"/>
       </w:rPr>
     </w:lvl>
-    <w:lvl w:ilvl="3" w:tplc="08160001" w:tentative="1">
+    <w:lvl w:ilvl="3" w:tplc="08160001">
       <w:start w:val="1"/>
       <w:numFmt w:val="bullet"/>
       <w:lvlText w:val=""/>
@@ -5546,7 +5488,7 @@
 </file>
 
 <file path=word/styles.xml><?xml version="1.0" encoding="utf-8"?>
-<w:styles xmlns:mc="http://schemas.openxmlformats.org/markup-compatibility/2006" xmlns:r="http://schemas.openxmlformats.org/officeDocument/2006/relationships" xmlns:w="http://schemas.openxmlformats.org/wordprocessingml/2006/main" xmlns:w14="http://schemas.microsoft.com/office/word/2010/wordml" xmlns:w15="http://schemas.microsoft.com/office/word/2012/wordml" mc:Ignorable="w14 w15">
+<w:styles xmlns:mc="http://schemas.openxmlformats.org/markup-compatibility/2006" xmlns:r="http://schemas.openxmlformats.org/officeDocument/2006/relationships" xmlns:w="http://schemas.openxmlformats.org/wordprocessingml/2006/main" xmlns:w14="http://schemas.microsoft.com/office/word/2010/wordml" mc:Ignorable="w14">
   <w:docDefaults>
     <w:rPrDefault>
       <w:rPr>
@@ -5562,389 +5504,155 @@
       </w:pPr>
     </w:pPrDefault>
   </w:docDefaults>
-  <w:latentStyles w:defLockedState="0" w:defUIPriority="99" w:defSemiHidden="0" w:defUnhideWhenUsed="0" w:defQFormat="0" w:count="371">
-    <w:lsdException w:name="Normal" w:uiPriority="0" w:qFormat="1"/>
-    <w:lsdException w:name="heading 1" w:uiPriority="9" w:qFormat="1"/>
-    <w:lsdException w:name="heading 2" w:semiHidden="1" w:uiPriority="9" w:unhideWhenUsed="1" w:qFormat="1"/>
-    <w:lsdException w:name="heading 3" w:semiHidden="1" w:uiPriority="9" w:unhideWhenUsed="1" w:qFormat="1"/>
-    <w:lsdException w:name="heading 4" w:semiHidden="1" w:uiPriority="9" w:unhideWhenUsed="1" w:qFormat="1"/>
-    <w:lsdException w:name="heading 5" w:semiHidden="1" w:uiPriority="9" w:unhideWhenUsed="1" w:qFormat="1"/>
-    <w:lsdException w:name="heading 6" w:semiHidden="1" w:uiPriority="9" w:unhideWhenUsed="1" w:qFormat="1"/>
-    <w:lsdException w:name="heading 7" w:semiHidden="1" w:uiPriority="9" w:unhideWhenUsed="1" w:qFormat="1"/>
-    <w:lsdException w:name="heading 8" w:semiHidden="1" w:uiPriority="9" w:unhideWhenUsed="1" w:qFormat="1"/>
-    <w:lsdException w:name="heading 9" w:semiHidden="1" w:uiPriority="9" w:unhideWhenUsed="1" w:qFormat="1"/>
-    <w:lsdException w:name="index 1" w:semiHidden="1" w:unhideWhenUsed="1"/>
-    <w:lsdException w:name="index 2" w:semiHidden="1" w:unhideWhenUsed="1"/>
-    <w:lsdException w:name="index 3" w:semiHidden="1" w:unhideWhenUsed="1"/>
-    <w:lsdException w:name="index 4" w:semiHidden="1" w:unhideWhenUsed="1"/>
-    <w:lsdException w:name="index 5" w:semiHidden="1" w:unhideWhenUsed="1"/>
-    <w:lsdException w:name="index 6" w:semiHidden="1" w:unhideWhenUsed="1"/>
-    <w:lsdException w:name="index 7" w:semiHidden="1" w:unhideWhenUsed="1"/>
-    <w:lsdException w:name="index 8" w:semiHidden="1" w:unhideWhenUsed="1"/>
-    <w:lsdException w:name="index 9" w:semiHidden="1" w:unhideWhenUsed="1"/>
-    <w:lsdException w:name="toc 1" w:semiHidden="1" w:uiPriority="39" w:unhideWhenUsed="1"/>
-    <w:lsdException w:name="toc 2" w:semiHidden="1" w:uiPriority="39" w:unhideWhenUsed="1"/>
-    <w:lsdException w:name="toc 3" w:semiHidden="1" w:uiPriority="39" w:unhideWhenUsed="1"/>
-    <w:lsdException w:name="toc 4" w:semiHidden="1" w:uiPriority="39" w:unhideWhenUsed="1"/>
-    <w:lsdException w:name="toc 5" w:semiHidden="1" w:uiPriority="39" w:unhideWhenUsed="1"/>
-    <w:lsdException w:name="toc 6" w:semiHidden="1" w:uiPriority="39" w:unhideWhenUsed="1"/>
-    <w:lsdException w:name="toc 7" w:semiHidden="1" w:uiPriority="39" w:unhideWhenUsed="1"/>
-    <w:lsdException w:name="toc 8" w:semiHidden="1" w:uiPriority="39" w:unhideWhenUsed="1"/>
-    <w:lsdException w:name="toc 9" w:semiHidden="1" w:uiPriority="39" w:unhideWhenUsed="1"/>
-    <w:lsdException w:name="Normal Indent" w:semiHidden="1" w:unhideWhenUsed="1"/>
-    <w:lsdException w:name="footnote text" w:semiHidden="1" w:unhideWhenUsed="1"/>
-    <w:lsdException w:name="annotation text" w:semiHidden="1" w:unhideWhenUsed="1"/>
-    <w:lsdException w:name="header" w:semiHidden="1" w:unhideWhenUsed="1"/>
-    <w:lsdException w:name="footer" w:semiHidden="1" w:unhideWhenUsed="1"/>
-    <w:lsdException w:name="index heading" w:semiHidden="1" w:unhideWhenUsed="1"/>
-    <w:lsdException w:name="caption" w:semiHidden="1" w:uiPriority="35" w:unhideWhenUsed="1" w:qFormat="1"/>
-    <w:lsdException w:name="table of figures" w:semiHidden="1" w:unhideWhenUsed="1"/>
-    <w:lsdException w:name="envelope address" w:semiHidden="1" w:unhideWhenUsed="1"/>
-    <w:lsdException w:name="envelope return" w:semiHidden="1" w:unhideWhenUsed="1"/>
-    <w:lsdException w:name="footnote reference" w:semiHidden="1" w:unhideWhenUsed="1"/>
-    <w:lsdException w:name="annotation reference" w:semiHidden="1" w:unhideWhenUsed="1"/>
-    <w:lsdException w:name="line number" w:semiHidden="1" w:unhideWhenUsed="1"/>
-    <w:lsdException w:name="page number" w:semiHidden="1" w:unhideWhenUsed="1"/>
-    <w:lsdException w:name="endnote reference" w:semiHidden="1" w:unhideWhenUsed="1"/>
-    <w:lsdException w:name="endnote text" w:semiHidden="1" w:unhideWhenUsed="1"/>
-    <w:lsdException w:name="table of authorities" w:semiHidden="1" w:unhideWhenUsed="1"/>
-    <w:lsdException w:name="macro" w:semiHidden="1" w:unhideWhenUsed="1"/>
-    <w:lsdException w:name="toa heading" w:semiHidden="1" w:unhideWhenUsed="1"/>
-    <w:lsdException w:name="List" w:semiHidden="1" w:unhideWhenUsed="1"/>
-    <w:lsdException w:name="List Bullet" w:semiHidden="1" w:unhideWhenUsed="1"/>
-    <w:lsdException w:name="List Number" w:semiHidden="1" w:unhideWhenUsed="1"/>
-    <w:lsdException w:name="List 2" w:semiHidden="1" w:unhideWhenUsed="1"/>
-    <w:lsdException w:name="List 3" w:semiHidden="1" w:unhideWhenUsed="1"/>
-    <w:lsdException w:name="List 4" w:semiHidden="1" w:unhideWhenUsed="1"/>
-    <w:lsdException w:name="List 5" w:semiHidden="1" w:unhideWhenUsed="1"/>
-    <w:lsdException w:name="List Bullet 2" w:semiHidden="1" w:unhideWhenUsed="1"/>
-    <w:lsdException w:name="List Bullet 3" w:semiHidden="1" w:unhideWhenUsed="1"/>
-    <w:lsdException w:name="List Bullet 4" w:semiHidden="1" w:unhideWhenUsed="1"/>
-    <w:lsdException w:name="List Bullet 5" w:semiHidden="1" w:unhideWhenUsed="1"/>
-    <w:lsdException w:name="List Number 2" w:semiHidden="1" w:unhideWhenUsed="1"/>
-    <w:lsdException w:name="List Number 3" w:semiHidden="1" w:unhideWhenUsed="1"/>
-    <w:lsdException w:name="List Number 4" w:semiHidden="1" w:unhideWhenUsed="1"/>
-    <w:lsdException w:name="List Number 5" w:semiHidden="1" w:unhideWhenUsed="1"/>
-    <w:lsdException w:name="Title" w:uiPriority="10" w:qFormat="1"/>
-    <w:lsdException w:name="Closing" w:semiHidden="1" w:unhideWhenUsed="1"/>
-    <w:lsdException w:name="Signature" w:semiHidden="1" w:unhideWhenUsed="1"/>
-    <w:lsdException w:name="Default Paragraph Font" w:semiHidden="1" w:uiPriority="1" w:unhideWhenUsed="1"/>
-    <w:lsdException w:name="Body Text" w:semiHidden="1" w:unhideWhenUsed="1"/>
-    <w:lsdException w:name="Body Text Indent" w:semiHidden="1" w:unhideWhenUsed="1"/>
-    <w:lsdException w:name="List Continue" w:semiHidden="1" w:unhideWhenUsed="1"/>
-    <w:lsdException w:name="List Continue 2" w:semiHidden="1" w:unhideWhenUsed="1"/>
-    <w:lsdException w:name="List Continue 3" w:semiHidden="1" w:unhideWhenUsed="1"/>
-    <w:lsdException w:name="List Continue 4" w:semiHidden="1" w:unhideWhenUsed="1"/>
-    <w:lsdException w:name="List Continue 5" w:semiHidden="1" w:unhideWhenUsed="1"/>
-    <w:lsdException w:name="Message Header" w:semiHidden="1" w:unhideWhenUsed="1"/>
-    <w:lsdException w:name="Subtitle" w:uiPriority="11" w:qFormat="1"/>
-    <w:lsdException w:name="Salutation" w:semiHidden="1" w:unhideWhenUsed="1"/>
-    <w:lsdException w:name="Date" w:semiHidden="1" w:unhideWhenUsed="1"/>
-    <w:lsdException w:name="Body Text First Indent" w:semiHidden="1" w:unhideWhenUsed="1"/>
-    <w:lsdException w:name="Body Text First Indent 2" w:semiHidden="1" w:unhideWhenUsed="1"/>
-    <w:lsdException w:name="Note Heading" w:semiHidden="1" w:unhideWhenUsed="1"/>
-    <w:lsdException w:name="Body Text 2" w:semiHidden="1" w:unhideWhenUsed="1"/>
-    <w:lsdException w:name="Body Text 3" w:semiHidden="1" w:unhideWhenUsed="1"/>
-    <w:lsdException w:name="Body Text Indent 2" w:semiHidden="1" w:unhideWhenUsed="1"/>
-    <w:lsdException w:name="Body Text Indent 3" w:semiHidden="1" w:unhideWhenUsed="1"/>
-    <w:lsdException w:name="Block Text" w:semiHidden="1" w:unhideWhenUsed="1"/>
-    <w:lsdException w:name="Hyperlink" w:semiHidden="1" w:unhideWhenUsed="1"/>
-    <w:lsdException w:name="FollowedHyperlink" w:semiHidden="1" w:unhideWhenUsed="1"/>
-    <w:lsdException w:name="Strong" w:uiPriority="22" w:qFormat="1"/>
-    <w:lsdException w:name="Emphasis" w:uiPriority="20" w:qFormat="1"/>
-    <w:lsdException w:name="Document Map" w:semiHidden="1" w:unhideWhenUsed="1"/>
-    <w:lsdException w:name="Plain Text" w:semiHidden="1" w:unhideWhenUsed="1"/>
-    <w:lsdException w:name="E-mail Signature" w:semiHidden="1" w:unhideWhenUsed="1"/>
-    <w:lsdException w:name="HTML Top of Form" w:semiHidden="1" w:unhideWhenUsed="1"/>
-    <w:lsdException w:name="HTML Bottom of Form" w:semiHidden="1" w:unhideWhenUsed="1"/>
-    <w:lsdException w:name="Normal (Web)" w:semiHidden="1" w:unhideWhenUsed="1"/>
-    <w:lsdException w:name="HTML Acronym" w:semiHidden="1" w:unhideWhenUsed="1"/>
-    <w:lsdException w:name="HTML Address" w:semiHidden="1" w:unhideWhenUsed="1"/>
-    <w:lsdException w:name="HTML Cite" w:semiHidden="1" w:unhideWhenUsed="1"/>
-    <w:lsdException w:name="HTML Code" w:semiHidden="1" w:unhideWhenUsed="1"/>
-    <w:lsdException w:name="HTML Definition" w:semiHidden="1" w:unhideWhenUsed="1"/>
-    <w:lsdException w:name="HTML Keyboard" w:semiHidden="1" w:unhideWhenUsed="1"/>
-    <w:lsdException w:name="HTML Preformatted" w:semiHidden="1" w:unhideWhenUsed="1"/>
-    <w:lsdException w:name="HTML Sample" w:semiHidden="1" w:unhideWhenUsed="1"/>
-    <w:lsdException w:name="HTML Typewriter" w:semiHidden="1" w:unhideWhenUsed="1"/>
-    <w:lsdException w:name="HTML Variable" w:semiHidden="1" w:unhideWhenUsed="1"/>
-    <w:lsdException w:name="Normal Table" w:semiHidden="1" w:unhideWhenUsed="1"/>
-    <w:lsdException w:name="annotation subject" w:semiHidden="1" w:unhideWhenUsed="1"/>
-    <w:lsdException w:name="No List" w:semiHidden="1" w:unhideWhenUsed="1"/>
-    <w:lsdException w:name="Outline List 1" w:semiHidden="1" w:unhideWhenUsed="1"/>
-    <w:lsdException w:name="Outline List 2" w:semiHidden="1" w:unhideWhenUsed="1"/>
-    <w:lsdException w:name="Outline List 3" w:semiHidden="1" w:unhideWhenUsed="1"/>
-    <w:lsdException w:name="Table Simple 1" w:semiHidden="1" w:unhideWhenUsed="1"/>
-    <w:lsdException w:name="Table Simple 2" w:semiHidden="1" w:unhideWhenUsed="1"/>
-    <w:lsdException w:name="Table Simple 3" w:semiHidden="1" w:unhideWhenUsed="1"/>
-    <w:lsdException w:name="Table Classic 1" w:semiHidden="1" w:unhideWhenUsed="1"/>
-    <w:lsdException w:name="Table Classic 2" w:semiHidden="1" w:unhideWhenUsed="1"/>
-    <w:lsdException w:name="Table Classic 3" w:semiHidden="1" w:unhideWhenUsed="1"/>
-    <w:lsdException w:name="Table Classic 4" w:semiHidden="1" w:unhideWhenUsed="1"/>
-    <w:lsdException w:name="Table Colorful 1" w:semiHidden="1" w:unhideWhenUsed="1"/>
-    <w:lsdException w:name="Table Colorful 2" w:semiHidden="1" w:unhideWhenUsed="1"/>
-    <w:lsdException w:name="Table Colorful 3" w:semiHidden="1" w:unhideWhenUsed="1"/>
-    <w:lsdException w:name="Table Columns 1" w:semiHidden="1" w:unhideWhenUsed="1"/>
-    <w:lsdException w:name="Table Columns 2" w:semiHidden="1" w:unhideWhenUsed="1"/>
-    <w:lsdException w:name="Table Columns 3" w:semiHidden="1" w:unhideWhenUsed="1"/>
-    <w:lsdException w:name="Table Columns 4" w:semiHidden="1" w:unhideWhenUsed="1"/>
-    <w:lsdException w:name="Table Columns 5" w:semiHidden="1" w:unhideWhenUsed="1"/>
-    <w:lsdException w:name="Table Grid 1" w:semiHidden="1" w:unhideWhenUsed="1"/>
-    <w:lsdException w:name="Table Grid 2" w:semiHidden="1" w:unhideWhenUsed="1"/>
-    <w:lsdException w:name="Table Grid 3" w:semiHidden="1" w:unhideWhenUsed="1"/>
-    <w:lsdException w:name="Table Grid 4" w:semiHidden="1" w:unhideWhenUsed="1"/>
-    <w:lsdException w:name="Table Grid 5" w:semiHidden="1" w:unhideWhenUsed="1"/>
-    <w:lsdException w:name="Table Grid 6" w:semiHidden="1" w:unhideWhenUsed="1"/>
-    <w:lsdException w:name="Table Grid 7" w:semiHidden="1" w:unhideWhenUsed="1"/>
-    <w:lsdException w:name="Table Grid 8" w:semiHidden="1" w:unhideWhenUsed="1"/>
-    <w:lsdException w:name="Table List 1" w:semiHidden="1" w:unhideWhenUsed="1"/>
-    <w:lsdException w:name="Table List 2" w:semiHidden="1" w:unhideWhenUsed="1"/>
-    <w:lsdException w:name="Table List 3" w:semiHidden="1" w:unhideWhenUsed="1"/>
-    <w:lsdException w:name="Table List 4" w:semiHidden="1" w:unhideWhenUsed="1"/>
-    <w:lsdException w:name="Table List 5" w:semiHidden="1" w:unhideWhenUsed="1"/>
-    <w:lsdException w:name="Table List 6" w:semiHidden="1" w:unhideWhenUsed="1"/>
-    <w:lsdException w:name="Table List 7" w:semiHidden="1" w:unhideWhenUsed="1"/>
-    <w:lsdException w:name="Table List 8" w:semiHidden="1" w:unhideWhenUsed="1"/>
-    <w:lsdException w:name="Table 3D effects 1" w:semiHidden="1" w:unhideWhenUsed="1"/>
-    <w:lsdException w:name="Table 3D effects 2" w:semiHidden="1" w:unhideWhenUsed="1"/>
-    <w:lsdException w:name="Table 3D effects 3" w:semiHidden="1" w:unhideWhenUsed="1"/>
-    <w:lsdException w:name="Table Contemporary" w:semiHidden="1" w:unhideWhenUsed="1"/>
-    <w:lsdException w:name="Table Elegant" w:semiHidden="1" w:unhideWhenUsed="1"/>
-    <w:lsdException w:name="Table Professional" w:semiHidden="1" w:unhideWhenUsed="1"/>
-    <w:lsdException w:name="Table Subtle 1" w:semiHidden="1" w:unhideWhenUsed="1"/>
-    <w:lsdException w:name="Table Subtle 2" w:semiHidden="1" w:unhideWhenUsed="1"/>
-    <w:lsdException w:name="Table Web 1" w:semiHidden="1" w:unhideWhenUsed="1"/>
-    <w:lsdException w:name="Table Web 2" w:semiHidden="1" w:unhideWhenUsed="1"/>
-    <w:lsdException w:name="Table Web 3" w:semiHidden="1" w:unhideWhenUsed="1"/>
-    <w:lsdException w:name="Balloon Text" w:semiHidden="1" w:unhideWhenUsed="1"/>
-    <w:lsdException w:name="Table Grid" w:uiPriority="59"/>
-    <w:lsdException w:name="Table Theme" w:semiHidden="1" w:unhideWhenUsed="1"/>
-    <w:lsdException w:name="Placeholder Text" w:semiHidden="1"/>
-    <w:lsdException w:name="No Spacing" w:uiPriority="1" w:qFormat="1"/>
-    <w:lsdException w:name="Light Shading" w:uiPriority="60"/>
-    <w:lsdException w:name="Light List" w:uiPriority="61"/>
-    <w:lsdException w:name="Light Grid" w:uiPriority="62"/>
-    <w:lsdException w:name="Medium Shading 1" w:uiPriority="63"/>
-    <w:lsdException w:name="Medium Shading 2" w:uiPriority="64"/>
-    <w:lsdException w:name="Medium List 1" w:uiPriority="65"/>
-    <w:lsdException w:name="Medium List 2" w:uiPriority="66"/>
-    <w:lsdException w:name="Medium Grid 1" w:uiPriority="67"/>
-    <w:lsdException w:name="Medium Grid 2" w:uiPriority="68"/>
-    <w:lsdException w:name="Medium Grid 3" w:uiPriority="69"/>
-    <w:lsdException w:name="Dark List" w:uiPriority="70"/>
-    <w:lsdException w:name="Colorful Shading" w:uiPriority="71"/>
-    <w:lsdException w:name="Colorful List" w:uiPriority="72"/>
-    <w:lsdException w:name="Colorful Grid" w:uiPriority="73"/>
-    <w:lsdException w:name="Light Shading Accent 1" w:uiPriority="60"/>
-    <w:lsdException w:name="Light List Accent 1" w:uiPriority="61"/>
-    <w:lsdException w:name="Light Grid Accent 1" w:uiPriority="62"/>
-    <w:lsdException w:name="Medium Shading 1 Accent 1" w:uiPriority="63"/>
-    <w:lsdException w:name="Medium Shading 2 Accent 1" w:uiPriority="64"/>
-    <w:lsdException w:name="Medium List 1 Accent 1" w:uiPriority="65"/>
-    <w:lsdException w:name="Revision" w:semiHidden="1"/>
-    <w:lsdException w:name="List Paragraph" w:uiPriority="34" w:qFormat="1"/>
-    <w:lsdException w:name="Quote" w:uiPriority="29" w:qFormat="1"/>
-    <w:lsdException w:name="Intense Quote" w:uiPriority="30" w:qFormat="1"/>
-    <w:lsdException w:name="Medium List 2 Accent 1" w:uiPriority="66"/>
-    <w:lsdException w:name="Medium Grid 1 Accent 1" w:uiPriority="67"/>
-    <w:lsdException w:name="Medium Grid 2 Accent 1" w:uiPriority="68"/>
-    <w:lsdException w:name="Medium Grid 3 Accent 1" w:uiPriority="69"/>
-    <w:lsdException w:name="Dark List Accent 1" w:uiPriority="70"/>
-    <w:lsdException w:name="Colorful Shading Accent 1" w:uiPriority="71"/>
-    <w:lsdException w:name="Colorful List Accent 1" w:uiPriority="72"/>
-    <w:lsdException w:name="Colorful Grid Accent 1" w:uiPriority="73"/>
-    <w:lsdException w:name="Light Shading Accent 2" w:uiPriority="60"/>
-    <w:lsdException w:name="Light List Accent 2" w:uiPriority="61"/>
-    <w:lsdException w:name="Light Grid Accent 2" w:uiPriority="62"/>
-    <w:lsdException w:name="Medium Shading 1 Accent 2" w:uiPriority="63"/>
-    <w:lsdException w:name="Medium Shading 2 Accent 2" w:uiPriority="64"/>
-    <w:lsdException w:name="Medium List 1 Accent 2" w:uiPriority="65"/>
-    <w:lsdException w:name="Medium List 2 Accent 2" w:uiPriority="66"/>
-    <w:lsdException w:name="Medium Grid 1 Accent 2" w:uiPriority="67"/>
-    <w:lsdException w:name="Medium Grid 2 Accent 2" w:uiPriority="68"/>
-    <w:lsdException w:name="Medium Grid 3 Accent 2" w:uiPriority="69"/>
-    <w:lsdException w:name="Dark List Accent 2" w:uiPriority="70"/>
-    <w:lsdException w:name="Colorful Shading Accent 2" w:uiPriority="71"/>
-    <w:lsdException w:name="Colorful List Accent 2" w:uiPriority="72"/>
-    <w:lsdException w:name="Colorful Grid Accent 2" w:uiPriority="73"/>
-    <w:lsdException w:name="Light Shading Accent 3" w:uiPriority="60"/>
-    <w:lsdException w:name="Light List Accent 3" w:uiPriority="61"/>
-    <w:lsdException w:name="Light Grid Accent 3" w:uiPriority="62"/>
-    <w:lsdException w:name="Medium Shading 1 Accent 3" w:uiPriority="63"/>
-    <w:lsdException w:name="Medium Shading 2 Accent 3" w:uiPriority="64"/>
-    <w:lsdException w:name="Medium List 1 Accent 3" w:uiPriority="65"/>
-    <w:lsdException w:name="Medium List 2 Accent 3" w:uiPriority="66"/>
-    <w:lsdException w:name="Medium Grid 1 Accent 3" w:uiPriority="67"/>
-    <w:lsdException w:name="Medium Grid 2 Accent 3" w:uiPriority="68"/>
-    <w:lsdException w:name="Medium Grid 3 Accent 3" w:uiPriority="69"/>
-    <w:lsdException w:name="Dark List Accent 3" w:uiPriority="70"/>
-    <w:lsdException w:name="Colorful Shading Accent 3" w:uiPriority="71"/>
-    <w:lsdException w:name="Colorful List Accent 3" w:uiPriority="72"/>
-    <w:lsdException w:name="Colorful Grid Accent 3" w:uiPriority="73"/>
-    <w:lsdException w:name="Light Shading Accent 4" w:uiPriority="60"/>
-    <w:lsdException w:name="Light List Accent 4" w:uiPriority="61"/>
-    <w:lsdException w:name="Light Grid Accent 4" w:uiPriority="62"/>
-    <w:lsdException w:name="Medium Shading 1 Accent 4" w:uiPriority="63"/>
-    <w:lsdException w:name="Medium Shading 2 Accent 4" w:uiPriority="64"/>
-    <w:lsdException w:name="Medium List 1 Accent 4" w:uiPriority="65"/>
-    <w:lsdException w:name="Medium List 2 Accent 4" w:uiPriority="66"/>
-    <w:lsdException w:name="Medium Grid 1 Accent 4" w:uiPriority="67"/>
-    <w:lsdException w:name="Medium Grid 2 Accent 4" w:uiPriority="68"/>
-    <w:lsdException w:name="Medium Grid 3 Accent 4" w:uiPriority="69"/>
-    <w:lsdException w:name="Dark List Accent 4" w:uiPriority="70"/>
-    <w:lsdException w:name="Colorful Shading Accent 4" w:uiPriority="71"/>
-    <w:lsdException w:name="Colorful List Accent 4" w:uiPriority="72"/>
-    <w:lsdException w:name="Colorful Grid Accent 4" w:uiPriority="73"/>
-    <w:lsdException w:name="Light Shading Accent 5" w:uiPriority="60"/>
-    <w:lsdException w:name="Light List Accent 5" w:uiPriority="61"/>
-    <w:lsdException w:name="Light Grid Accent 5" w:uiPriority="62"/>
-    <w:lsdException w:name="Medium Shading 1 Accent 5" w:uiPriority="63"/>
-    <w:lsdException w:name="Medium Shading 2 Accent 5" w:uiPriority="64"/>
-    <w:lsdException w:name="Medium List 1 Accent 5" w:uiPriority="65"/>
-    <w:lsdException w:name="Medium List 2 Accent 5" w:uiPriority="66"/>
-    <w:lsdException w:name="Medium Grid 1 Accent 5" w:uiPriority="67"/>
-    <w:lsdException w:name="Medium Grid 2 Accent 5" w:uiPriority="68"/>
-    <w:lsdException w:name="Medium Grid 3 Accent 5" w:uiPriority="69"/>
-    <w:lsdException w:name="Dark List Accent 5" w:uiPriority="70"/>
-    <w:lsdException w:name="Colorful Shading Accent 5" w:uiPriority="71"/>
-    <w:lsdException w:name="Colorful List Accent 5" w:uiPriority="72"/>
-    <w:lsdException w:name="Colorful Grid Accent 5" w:uiPriority="73"/>
-    <w:lsdException w:name="Light Shading Accent 6" w:uiPriority="60"/>
-    <w:lsdException w:name="Light List Accent 6" w:uiPriority="61"/>
-    <w:lsdException w:name="Light Grid Accent 6" w:uiPriority="62"/>
-    <w:lsdException w:name="Medium Shading 1 Accent 6" w:uiPriority="63"/>
-    <w:lsdException w:name="Medium Shading 2 Accent 6" w:uiPriority="64"/>
-    <w:lsdException w:name="Medium List 1 Accent 6" w:uiPriority="65"/>
-    <w:lsdException w:name="Medium List 2 Accent 6" w:uiPriority="66"/>
-    <w:lsdException w:name="Medium Grid 1 Accent 6" w:uiPriority="67"/>
-    <w:lsdException w:name="Medium Grid 2 Accent 6" w:uiPriority="68"/>
-    <w:lsdException w:name="Medium Grid 3 Accent 6" w:uiPriority="69"/>
-    <w:lsdException w:name="Dark List Accent 6" w:uiPriority="70"/>
-    <w:lsdException w:name="Colorful Shading Accent 6" w:uiPriority="71"/>
-    <w:lsdException w:name="Colorful List Accent 6" w:uiPriority="72"/>
-    <w:lsdException w:name="Colorful Grid Accent 6" w:uiPriority="73"/>
-    <w:lsdException w:name="Subtle Emphasis" w:uiPriority="19" w:qFormat="1"/>
-    <w:lsdException w:name="Intense Emphasis" w:uiPriority="21" w:qFormat="1"/>
-    <w:lsdException w:name="Subtle Reference" w:uiPriority="31" w:qFormat="1"/>
-    <w:lsdException w:name="Intense Reference" w:uiPriority="32" w:qFormat="1"/>
-    <w:lsdException w:name="Book Title" w:uiPriority="33" w:qFormat="1"/>
-    <w:lsdException w:name="Bibliography" w:semiHidden="1" w:uiPriority="37" w:unhideWhenUsed="1"/>
-    <w:lsdException w:name="TOC Heading" w:semiHidden="1" w:uiPriority="39" w:unhideWhenUsed="1" w:qFormat="1"/>
-    <w:lsdException w:name="Plain Table 1" w:uiPriority="41"/>
-    <w:lsdException w:name="Plain Table 2" w:uiPriority="42"/>
-    <w:lsdException w:name="Plain Table 3" w:uiPriority="43"/>
-    <w:lsdException w:name="Plain Table 4" w:uiPriority="44"/>
-    <w:lsdException w:name="Plain Table 5" w:uiPriority="45"/>
-    <w:lsdException w:name="Grid Table Light" w:uiPriority="40"/>
-    <w:lsdException w:name="Grid Table 1 Light" w:uiPriority="46"/>
-    <w:lsdException w:name="Grid Table 2" w:uiPriority="47"/>
-    <w:lsdException w:name="Grid Table 3" w:uiPriority="48"/>
-    <w:lsdException w:name="Grid Table 4" w:uiPriority="49"/>
-    <w:lsdException w:name="Grid Table 5 Dark" w:uiPriority="50"/>
-    <w:lsdException w:name="Grid Table 6 Colorful" w:uiPriority="51"/>
-    <w:lsdException w:name="Grid Table 7 Colorful" w:uiPriority="52"/>
-    <w:lsdException w:name="Grid Table 1 Light Accent 1" w:uiPriority="46"/>
-    <w:lsdException w:name="Grid Table 2 Accent 1" w:uiPriority="47"/>
-    <w:lsdException w:name="Grid Table 3 Accent 1" w:uiPriority="48"/>
-    <w:lsdException w:name="Grid Table 4 Accent 1" w:uiPriority="49"/>
-    <w:lsdException w:name="Grid Table 5 Dark Accent 1" w:uiPriority="50"/>
-    <w:lsdException w:name="Grid Table 6 Colorful Accent 1" w:uiPriority="51"/>
-    <w:lsdException w:name="Grid Table 7 Colorful Accent 1" w:uiPriority="52"/>
-    <w:lsdException w:name="Grid Table 1 Light Accent 2" w:uiPriority="46"/>
-    <w:lsdException w:name="Grid Table 2 Accent 2" w:uiPriority="47"/>
-    <w:lsdException w:name="Grid Table 3 Accent 2" w:uiPriority="48"/>
-    <w:lsdException w:name="Grid Table 4 Accent 2" w:uiPriority="49"/>
-    <w:lsdException w:name="Grid Table 5 Dark Accent 2" w:uiPriority="50"/>
-    <w:lsdException w:name="Grid Table 6 Colorful Accent 2" w:uiPriority="51"/>
-    <w:lsdException w:name="Grid Table 7 Colorful Accent 2" w:uiPriority="52"/>
-    <w:lsdException w:name="Grid Table 1 Light Accent 3" w:uiPriority="46"/>
-    <w:lsdException w:name="Grid Table 2 Accent 3" w:uiPriority="47"/>
-    <w:lsdException w:name="Grid Table 3 Accent 3" w:uiPriority="48"/>
-    <w:lsdException w:name="Grid Table 4 Accent 3" w:uiPriority="49"/>
-    <w:lsdException w:name="Grid Table 5 Dark Accent 3" w:uiPriority="50"/>
-    <w:lsdException w:name="Grid Table 6 Colorful Accent 3" w:uiPriority="51"/>
-    <w:lsdException w:name="Grid Table 7 Colorful Accent 3" w:uiPriority="52"/>
-    <w:lsdException w:name="Grid Table 1 Light Accent 4" w:uiPriority="46"/>
-    <w:lsdException w:name="Grid Table 2 Accent 4" w:uiPriority="47"/>
-    <w:lsdException w:name="Grid Table 3 Accent 4" w:uiPriority="48"/>
-    <w:lsdException w:name="Grid Table 4 Accent 4" w:uiPriority="49"/>
-    <w:lsdException w:name="Grid Table 5 Dark Accent 4" w:uiPriority="50"/>
-    <w:lsdException w:name="Grid Table 6 Colorful Accent 4" w:uiPriority="51"/>
-    <w:lsdException w:name="Grid Table 7 Colorful Accent 4" w:uiPriority="52"/>
-    <w:lsdException w:name="Grid Table 1 Light Accent 5" w:uiPriority="46"/>
-    <w:lsdException w:name="Grid Table 2 Accent 5" w:uiPriority="47"/>
-    <w:lsdException w:name="Grid Table 3 Accent 5" w:uiPriority="48"/>
-    <w:lsdException w:name="Grid Table 4 Accent 5" w:uiPriority="49"/>
-    <w:lsdException w:name="Grid Table 5 Dark Accent 5" w:uiPriority="50"/>
-    <w:lsdException w:name="Grid Table 6 Colorful Accent 5" w:uiPriority="51"/>
-    <w:lsdException w:name="Grid Table 7 Colorful Accent 5" w:uiPriority="52"/>
-    <w:lsdException w:name="Grid Table 1 Light Accent 6" w:uiPriority="46"/>
-    <w:lsdException w:name="Grid Table 2 Accent 6" w:uiPriority="47"/>
-    <w:lsdException w:name="Grid Table 3 Accent 6" w:uiPriority="48"/>
-    <w:lsdException w:name="Grid Table 4 Accent 6" w:uiPriority="49"/>
-    <w:lsdException w:name="Grid Table 5 Dark Accent 6" w:uiPriority="50"/>
-    <w:lsdException w:name="Grid Table 6 Colorful Accent 6" w:uiPriority="51"/>
-    <w:lsdException w:name="Grid Table 7 Colorful Accent 6" w:uiPriority="52"/>
-    <w:lsdException w:name="List Table 1 Light" w:uiPriority="46"/>
-    <w:lsdException w:name="List Table 2" w:uiPriority="47"/>
-    <w:lsdException w:name="List Table 3" w:uiPriority="48"/>
-    <w:lsdException w:name="List Table 4" w:uiPriority="49"/>
-    <w:lsdException w:name="List Table 5 Dark" w:uiPriority="50"/>
-    <w:lsdException w:name="List Table 6 Colorful" w:uiPriority="51"/>
-    <w:lsdException w:name="List Table 7 Colorful" w:uiPriority="52"/>
-    <w:lsdException w:name="List Table 1 Light Accent 1" w:uiPriority="46"/>
-    <w:lsdException w:name="List Table 2 Accent 1" w:uiPriority="47"/>
-    <w:lsdException w:name="List Table 3 Accent 1" w:uiPriority="48"/>
-    <w:lsdException w:name="List Table 4 Accent 1" w:uiPriority="49"/>
-    <w:lsdException w:name="List Table 5 Dark Accent 1" w:uiPriority="50"/>
-    <w:lsdException w:name="List Table 6 Colorful Accent 1" w:uiPriority="51"/>
-    <w:lsdException w:name="List Table 7 Colorful Accent 1" w:uiPriority="52"/>
-    <w:lsdException w:name="List Table 1 Light Accent 2" w:uiPriority="46"/>
-    <w:lsdException w:name="List Table 2 Accent 2" w:uiPriority="47"/>
-    <w:lsdException w:name="List Table 3 Accent 2" w:uiPriority="48"/>
-    <w:lsdException w:name="List Table 4 Accent 2" w:uiPriority="49"/>
-    <w:lsdException w:name="List Table 5 Dark Accent 2" w:uiPriority="50"/>
-    <w:lsdException w:name="List Table 6 Colorful Accent 2" w:uiPriority="51"/>
-    <w:lsdException w:name="List Table 7 Colorful Accent 2" w:uiPriority="52"/>
-    <w:lsdException w:name="List Table 1 Light Accent 3" w:uiPriority="46"/>
-    <w:lsdException w:name="List Table 2 Accent 3" w:uiPriority="47"/>
-    <w:lsdException w:name="List Table 3 Accent 3" w:uiPriority="48"/>
-    <w:lsdException w:name="List Table 4 Accent 3" w:uiPriority="49"/>
-    <w:lsdException w:name="List Table 5 Dark Accent 3" w:uiPriority="50"/>
-    <w:lsdException w:name="List Table 6 Colorful Accent 3" w:uiPriority="51"/>
-    <w:lsdException w:name="List Table 7 Colorful Accent 3" w:uiPriority="52"/>
-    <w:lsdException w:name="List Table 1 Light Accent 4" w:uiPriority="46"/>
-    <w:lsdException w:name="List Table 2 Accent 4" w:uiPriority="47"/>
-    <w:lsdException w:name="List Table 3 Accent 4" w:uiPriority="48"/>
-    <w:lsdException w:name="List Table 4 Accent 4" w:uiPriority="49"/>
-    <w:lsdException w:name="List Table 5 Dark Accent 4" w:uiPriority="50"/>
-    <w:lsdException w:name="List Table 6 Colorful Accent 4" w:uiPriority="51"/>
-    <w:lsdException w:name="List Table 7 Colorful Accent 4" w:uiPriority="52"/>
-    <w:lsdException w:name="List Table 1 Light Accent 5" w:uiPriority="46"/>
-    <w:lsdException w:name="List Table 2 Accent 5" w:uiPriority="47"/>
-    <w:lsdException w:name="List Table 3 Accent 5" w:uiPriority="48"/>
-    <w:lsdException w:name="List Table 4 Accent 5" w:uiPriority="49"/>
-    <w:lsdException w:name="List Table 5 Dark Accent 5" w:uiPriority="50"/>
-    <w:lsdException w:name="List Table 6 Colorful Accent 5" w:uiPriority="51"/>
-    <w:lsdException w:name="List Table 7 Colorful Accent 5" w:uiPriority="52"/>
-    <w:lsdException w:name="List Table 1 Light Accent 6" w:uiPriority="46"/>
-    <w:lsdException w:name="List Table 2 Accent 6" w:uiPriority="47"/>
-    <w:lsdException w:name="List Table 3 Accent 6" w:uiPriority="48"/>
-    <w:lsdException w:name="List Table 4 Accent 6" w:uiPriority="49"/>
-    <w:lsdException w:name="List Table 5 Dark Accent 6" w:uiPriority="50"/>
-    <w:lsdException w:name="List Table 6 Colorful Accent 6" w:uiPriority="51"/>
-    <w:lsdException w:name="List Table 7 Colorful Accent 6" w:uiPriority="52"/>
+  <w:latentStyles w:defLockedState="0" w:defUIPriority="99" w:defSemiHidden="1" w:defUnhideWhenUsed="1" w:defQFormat="0" w:count="267">
+    <w:lsdException w:name="Normal" w:semiHidden="0" w:uiPriority="0" w:unhideWhenUsed="0" w:qFormat="1"/>
+    <w:lsdException w:name="heading 1" w:semiHidden="0" w:uiPriority="9" w:unhideWhenUsed="0" w:qFormat="1"/>
+    <w:lsdException w:name="heading 2" w:uiPriority="9" w:qFormat="1"/>
+    <w:lsdException w:name="heading 3" w:uiPriority="9" w:qFormat="1"/>
+    <w:lsdException w:name="heading 4" w:uiPriority="9" w:qFormat="1"/>
+    <w:lsdException w:name="heading 5" w:uiPriority="9" w:qFormat="1"/>
+    <w:lsdException w:name="heading 6" w:uiPriority="9" w:qFormat="1"/>
+    <w:lsdException w:name="heading 7" w:uiPriority="9" w:qFormat="1"/>
+    <w:lsdException w:name="heading 8" w:uiPriority="9" w:qFormat="1"/>
+    <w:lsdException w:name="heading 9" w:uiPriority="9" w:qFormat="1"/>
+    <w:lsdException w:name="toc 1" w:uiPriority="39"/>
+    <w:lsdException w:name="toc 2" w:uiPriority="39"/>
+    <w:lsdException w:name="toc 3" w:uiPriority="39"/>
+    <w:lsdException w:name="toc 4" w:uiPriority="39"/>
+    <w:lsdException w:name="toc 5" w:uiPriority="39"/>
+    <w:lsdException w:name="toc 6" w:uiPriority="39"/>
+    <w:lsdException w:name="toc 7" w:uiPriority="39"/>
+    <w:lsdException w:name="toc 8" w:uiPriority="39"/>
+    <w:lsdException w:name="toc 9" w:uiPriority="39"/>
+    <w:lsdException w:name="caption" w:uiPriority="35" w:qFormat="1"/>
+    <w:lsdException w:name="Title" w:semiHidden="0" w:uiPriority="10" w:unhideWhenUsed="0" w:qFormat="1"/>
+    <w:lsdException w:name="Default Paragraph Font" w:uiPriority="1"/>
+    <w:lsdException w:name="Subtitle" w:semiHidden="0" w:uiPriority="11" w:unhideWhenUsed="0" w:qFormat="1"/>
+    <w:lsdException w:name="Strong" w:semiHidden="0" w:uiPriority="22" w:unhideWhenUsed="0" w:qFormat="1"/>
+    <w:lsdException w:name="Emphasis" w:semiHidden="0" w:uiPriority="20" w:unhideWhenUsed="0" w:qFormat="1"/>
+    <w:lsdException w:name="Table Grid" w:semiHidden="0" w:uiPriority="59" w:unhideWhenUsed="0"/>
+    <w:lsdException w:name="Placeholder Text" w:unhideWhenUsed="0"/>
+    <w:lsdException w:name="No Spacing" w:semiHidden="0" w:uiPriority="1" w:unhideWhenUsed="0" w:qFormat="1"/>
+    <w:lsdException w:name="Light Shading" w:semiHidden="0" w:uiPriority="60" w:unhideWhenUsed="0"/>
+    <w:lsdException w:name="Light List" w:semiHidden="0" w:uiPriority="61" w:unhideWhenUsed="0"/>
+    <w:lsdException w:name="Light Grid" w:semiHidden="0" w:uiPriority="62" w:unhideWhenUsed="0"/>
+    <w:lsdException w:name="Medium Shading 1" w:semiHidden="0" w:uiPriority="63" w:unhideWhenUsed="0"/>
+    <w:lsdException w:name="Medium Shading 2" w:semiHidden="0" w:uiPriority="64" w:unhideWhenUsed="0"/>
+    <w:lsdException w:name="Medium List 1" w:semiHidden="0" w:uiPriority="65" w:unhideWhenUsed="0"/>
+    <w:lsdException w:name="Medium List 2" w:semiHidden="0" w:uiPriority="66" w:unhideWhenUsed="0"/>
+    <w:lsdException w:name="Medium Grid 1" w:semiHidden="0" w:uiPriority="67" w:unhideWhenUsed="0"/>
+    <w:lsdException w:name="Medium Grid 2" w:semiHidden="0" w:uiPriority="68" w:unhideWhenUsed="0"/>
+    <w:lsdException w:name="Medium Grid 3" w:semiHidden="0" w:uiPriority="69" w:unhideWhenUsed="0"/>
+    <w:lsdException w:name="Dark List" w:semiHidden="0" w:uiPriority="70" w:unhideWhenUsed="0"/>
+    <w:lsdException w:name="Colorful Shading" w:semiHidden="0" w:uiPriority="71" w:unhideWhenUsed="0"/>
+    <w:lsdException w:name="Colorful List" w:semiHidden="0" w:uiPriority="72" w:unhideWhenUsed="0"/>
+    <w:lsdException w:name="Colorful Grid" w:semiHidden="0" w:uiPriority="73" w:unhideWhenUsed="0"/>
+    <w:lsdException w:name="Light Shading Accent 1" w:semiHidden="0" w:uiPriority="60" w:unhideWhenUsed="0"/>
+    <w:lsdException w:name="Light List Accent 1" w:semiHidden="0" w:uiPriority="61" w:unhideWhenUsed="0"/>
+    <w:lsdException w:name="Light Grid Accent 1" w:semiHidden="0" w:uiPriority="62" w:unhideWhenUsed="0"/>
+    <w:lsdException w:name="Medium Shading 1 Accent 1" w:semiHidden="0" w:uiPriority="63" w:unhideWhenUsed="0"/>
+    <w:lsdException w:name="Medium Shading 2 Accent 1" w:semiHidden="0" w:uiPriority="64" w:unhideWhenUsed="0"/>
+    <w:lsdException w:name="Medium List 1 Accent 1" w:semiHidden="0" w:uiPriority="65" w:unhideWhenUsed="0"/>
+    <w:lsdException w:name="Revision" w:unhideWhenUsed="0"/>
+    <w:lsdException w:name="List Paragraph" w:semiHidden="0" w:uiPriority="34" w:unhideWhenUsed="0" w:qFormat="1"/>
+    <w:lsdException w:name="Quote" w:semiHidden="0" w:uiPriority="29" w:unhideWhenUsed="0" w:qFormat="1"/>
+    <w:lsdException w:name="Intense Quote" w:semiHidden="0" w:uiPriority="30" w:unhideWhenUsed="0" w:qFormat="1"/>
+    <w:lsdException w:name="Medium List 2 Accent 1" w:semiHidden="0" w:uiPriority="66" w:unhideWhenUsed="0"/>
+    <w:lsdException w:name="Medium Grid 1 Accent 1" w:semiHidden="0" w:uiPriority="67" w:unhideWhenUsed="0"/>
+    <w:lsdException w:name="Medium Grid 2 Accent 1" w:semiHidden="0" w:uiPriority="68" w:unhideWhenUsed="0"/>
+    <w:lsdException w:name="Medium Grid 3 Accent 1" w:semiHidden="0" w:uiPriority="69" w:unhideWhenUsed="0"/>
+    <w:lsdException w:name="Dark List Accent 1" w:semiHidden="0" w:uiPriority="70" w:unhideWhenUsed="0"/>
+    <w:lsdException w:name="Colorful Shading Accent 1" w:semiHidden="0" w:uiPriority="71" w:unhideWhenUsed="0"/>
+    <w:lsdException w:name="Colorful List Accent 1" w:semiHidden="0" w:uiPriority="72" w:unhideWhenUsed="0"/>
+    <w:lsdException w:name="Colorful Grid Accent 1" w:semiHidden="0" w:uiPriority="73" w:unhideWhenUsed="0"/>
+    <w:lsdException w:name="Light Shading Accent 2" w:semiHidden="0" w:uiPriority="60" w:unhideWhenUsed="0"/>
+    <w:lsdException w:name="Light List Accent 2" w:semiHidden="0" w:uiPriority="61" w:unhideWhenUsed="0"/>
+    <w:lsdException w:name="Light Grid Accent 2" w:semiHidden="0" w:uiPriority="62" w:unhideWhenUsed="0"/>
+    <w:lsdException w:name="Medium Shading 1 Accent 2" w:semiHidden="0" w:uiPriority="63" w:unhideWhenUsed="0"/>
+    <w:lsdException w:name="Medium Shading 2 Accent 2" w:semiHidden="0" w:uiPriority="64" w:unhideWhenUsed="0"/>
+    <w:lsdException w:name="Medium List 1 Accent 2" w:semiHidden="0" w:uiPriority="65" w:unhideWhenUsed="0"/>
+    <w:lsdException w:name="Medium List 2 Accent 2" w:semiHidden="0" w:uiPriority="66" w:unhideWhenUsed="0"/>
+    <w:lsdException w:name="Medium Grid 1 Accent 2" w:semiHidden="0" w:uiPriority="67" w:unhideWhenUsed="0"/>
+    <w:lsdException w:name="Medium Grid 2 Accent 2" w:semiHidden="0" w:uiPriority="68" w:unhideWhenUsed="0"/>
+    <w:lsdException w:name="Medium Grid 3 Accent 2" w:semiHidden="0" w:uiPriority="69" w:unhideWhenUsed="0"/>
+    <w:lsdException w:name="Dark List Accent 2" w:semiHidden="0" w:uiPriority="70" w:unhideWhenUsed="0"/>
+    <w:lsdException w:name="Colorful Shading Accent 2" w:semiHidden="0" w:uiPriority="71" w:unhideWhenUsed="0"/>
+    <w:lsdException w:name="Colorful List Accent 2" w:semiHidden="0" w:uiPriority="72" w:unhideWhenUsed="0"/>
+    <w:lsdException w:name="Colorful Grid Accent 2" w:semiHidden="0" w:uiPriority="73" w:unhideWhenUsed="0"/>
+    <w:lsdException w:name="Light Shading Accent 3" w:semiHidden="0" w:uiPriority="60" w:unhideWhenUsed="0"/>
+    <w:lsdException w:name="Light List Accent 3" w:semiHidden="0" w:uiPriority="61" w:unhideWhenUsed="0"/>
+    <w:lsdException w:name="Light Grid Accent 3" w:semiHidden="0" w:uiPriority="62" w:unhideWhenUsed="0"/>
+    <w:lsdException w:name="Medium Shading 1 Accent 3" w:semiHidden="0" w:uiPriority="63" w:unhideWhenUsed="0"/>
+    <w:lsdException w:name="Medium Shading 2 Accent 3" w:semiHidden="0" w:uiPriority="64" w:unhideWhenUsed="0"/>
+    <w:lsdException w:name="Medium List 1 Accent 3" w:semiHidden="0" w:uiPriority="65" w:unhideWhenUsed="0"/>
+    <w:lsdException w:name="Medium List 2 Accent 3" w:semiHidden="0" w:uiPriority="66" w:unhideWhenUsed="0"/>
+    <w:lsdException w:name="Medium Grid 1 Accent 3" w:semiHidden="0" w:uiPriority="67" w:unhideWhenUsed="0"/>
+    <w:lsdException w:name="Medium Grid 2 Accent 3" w:semiHidden="0" w:uiPriority="68" w:unhideWhenUsed="0"/>
+    <w:lsdException w:name="Medium Grid 3 Accent 3" w:semiHidden="0" w:uiPriority="69" w:unhideWhenUsed="0"/>
+    <w:lsdException w:name="Dark List Accent 3" w:semiHidden="0" w:uiPriority="70" w:unhideWhenUsed="0"/>
+    <w:lsdException w:name="Colorful Shading Accent 3" w:semiHidden="0" w:uiPriority="71" w:unhideWhenUsed="0"/>
+    <w:lsdException w:name="Colorful List Accent 3" w:semiHidden="0" w:uiPriority="72" w:unhideWhenUsed="0"/>
+    <w:lsdException w:name="Colorful Grid Accent 3" w:semiHidden="0" w:uiPriority="73" w:unhideWhenUsed="0"/>
+    <w:lsdException w:name="Light Shading Accent 4" w:semiHidden="0" w:uiPriority="60" w:unhideWhenUsed="0"/>
+    <w:lsdException w:name="Light List Accent 4" w:semiHidden="0" w:uiPriority="61" w:unhideWhenUsed="0"/>
+    <w:lsdException w:name="Light Grid Accent 4" w:semiHidden="0" w:uiPriority="62" w:unhideWhenUsed="0"/>
+    <w:lsdException w:name="Medium Shading 1 Accent 4" w:semiHidden="0" w:uiPriority="63" w:unhideWhenUsed="0"/>
+    <w:lsdException w:name="Medium Shading 2 Accent 4" w:semiHidden="0" w:uiPriority="64" w:unhideWhenUsed="0"/>
+    <w:lsdException w:name="Medium List 1 Accent 4" w:semiHidden="0" w:uiPriority="65" w:unhideWhenUsed="0"/>
+    <w:lsdException w:name="Medium List 2 Accent 4" w:semiHidden="0" w:uiPriority="66" w:unhideWhenUsed="0"/>
+    <w:lsdException w:name="Medium Grid 1 Accent 4" w:semiHidden="0" w:uiPriority="67" w:unhideWhenUsed="0"/>
+    <w:lsdException w:name="Medium Grid 2 Accent 4" w:semiHidden="0" w:uiPriority="68" w:unhideWhenUsed="0"/>
+    <w:lsdException w:name="Medium Grid 3 Accent 4" w:semiHidden="0" w:uiPriority="69" w:unhideWhenUsed="0"/>
+    <w:lsdException w:name="Dark List Accent 4" w:semiHidden="0" w:uiPriority="70" w:unhideWhenUsed="0"/>
+    <w:lsdException w:name="Colorful Shading Accent 4" w:semiHidden="0" w:uiPriority="71" w:unhideWhenUsed="0"/>
+    <w:lsdException w:name="Colorful List Accent 4" w:semiHidden="0" w:uiPriority="72" w:unhideWhenUsed="0"/>
+    <w:lsdException w:name="Colorful Grid Accent 4" w:semiHidden="0" w:uiPriority="73" w:unhideWhenUsed="0"/>
+    <w:lsdException w:name="Light Shading Accent 5" w:semiHidden="0" w:uiPriority="60" w:unhideWhenUsed="0"/>
+    <w:lsdException w:name="Light List Accent 5" w:semiHidden="0" w:uiPriority="61" w:unhideWhenUsed="0"/>
+    <w:lsdException w:name="Light Grid Accent 5" w:semiHidden="0" w:uiPriority="62" w:unhideWhenUsed="0"/>
+    <w:lsdException w:name="Medium Shading 1 Accent 5" w:semiHidden="0" w:uiPriority="63" w:unhideWhenUsed="0"/>
+    <w:lsdException w:name="Medium Shading 2 Accent 5" w:semiHidden="0" w:uiPriority="64" w:unhideWhenUsed="0"/>
+    <w:lsdException w:name="Medium List 1 Accent 5" w:semiHidden="0" w:uiPriority="65" w:unhideWhenUsed="0"/>
+    <w:lsdException w:name="Medium List 2 Accent 5" w:semiHidden="0" w:uiPriority="66" w:unhideWhenUsed="0"/>
+    <w:lsdException w:name="Medium Grid 1 Accent 5" w:semiHidden="0" w:uiPriority="67" w:unhideWhenUsed="0"/>
+    <w:lsdException w:name="Medium Grid 2 Accent 5" w:semiHidden="0" w:uiPriority="68" w:unhideWhenUsed="0"/>
+    <w:lsdException w:name="Medium Grid 3 Accent 5" w:semiHidden="0" w:uiPriority="69" w:unhideWhenUsed="0"/>
+    <w:lsdException w:name="Dark List Accent 5" w:semiHidden="0" w:uiPriority="70" w:unhideWhenUsed="0"/>
+    <w:lsdException w:name="Colorful Shading Accent 5" w:semiHidden="0" w:uiPriority="71" w:unhideWhenUsed="0"/>
+    <w:lsdException w:name="Colorful List Accent 5" w:semiHidden="0" w:uiPriority="72" w:unhideWhenUsed="0"/>
+    <w:lsdException w:name="Colorful Grid Accent 5" w:semiHidden="0" w:uiPriority="73" w:unhideWhenUsed="0"/>
+    <w:lsdException w:name="Light Shading Accent 6" w:semiHidden="0" w:uiPriority="60" w:unhideWhenUsed="0"/>
+    <w:lsdException w:name="Light List Accent 6" w:semiHidden="0" w:uiPriority="61" w:unhideWhenUsed="0"/>
+    <w:lsdException w:name="Light Grid Accent 6" w:semiHidden="0" w:uiPriority="62" w:unhideWhenUsed="0"/>
+    <w:lsdException w:name="Medium Shading 1 Accent 6" w:semiHidden="0" w:uiPriority="63" w:unhideWhenUsed="0"/>
+    <w:lsdException w:name="Medium Shading 2 Accent 6" w:semiHidden="0" w:uiPriority="64" w:unhideWhenUsed="0"/>
+    <w:lsdException w:name="Medium List 1 Accent 6" w:semiHidden="0" w:uiPriority="65" w:unhideWhenUsed="0"/>
+    <w:lsdException w:name="Medium List 2 Accent 6" w:semiHidden="0" w:uiPriority="66" w:unhideWhenUsed="0"/>
+    <w:lsdException w:name="Medium Grid 1 Accent 6" w:semiHidden="0" w:uiPriority="67" w:unhideWhenUsed="0"/>
+    <w:lsdException w:name="Medium Grid 2 Accent 6" w:semiHidden="0" w:uiPriority="68" w:unhideWhenUsed="0"/>
+    <w:lsdException w:name="Medium Grid 3 Accent 6" w:semiHidden="0" w:uiPriority="69" w:unhideWhenUsed="0"/>
+    <w:lsdException w:name="Dark List Accent 6" w:semiHidden="0" w:uiPriority="70" w:unhideWhenUsed="0"/>
+    <w:lsdException w:name="Colorful Shading Accent 6" w:semiHidden="0" w:uiPriority="71" w:unhideWhenUsed="0"/>
+    <w:lsdException w:name="Colorful List Accent 6" w:semiHidden="0" w:uiPriority="72" w:unhideWhenUsed="0"/>
+    <w:lsdException w:name="Colorful Grid Accent 6" w:semiHidden="0" w:uiPriority="73" w:unhideWhenUsed="0"/>
+    <w:lsdException w:name="Subtle Emphasis" w:semiHidden="0" w:uiPriority="19" w:unhideWhenUsed="0" w:qFormat="1"/>
+    <w:lsdException w:name="Intense Emphasis" w:semiHidden="0" w:uiPriority="21" w:unhideWhenUsed="0" w:qFormat="1"/>
+    <w:lsdException w:name="Subtle Reference" w:semiHidden="0" w:uiPriority="31" w:unhideWhenUsed="0" w:qFormat="1"/>
+    <w:lsdException w:name="Intense Reference" w:semiHidden="0" w:uiPriority="32" w:unhideWhenUsed="0" w:qFormat="1"/>
+    <w:lsdException w:name="Book Title" w:semiHidden="0" w:uiPriority="33" w:unhideWhenUsed="0" w:qFormat="1"/>
+    <w:lsdException w:name="Bibliography" w:uiPriority="37"/>
+    <w:lsdException w:name="TOC Heading" w:uiPriority="39" w:qFormat="1"/>
   </w:latentStyles>
   <w:style w:type="paragraph" w:default="1" w:styleId="Normal">
     <w:name w:val="Normal"/>
     <w:qFormat/>
     <w:rsid w:val="00345E81"/>
   </w:style>
-  <w:style w:type="paragraph" w:styleId="Cabealho1">
+  <w:style w:type="paragraph" w:styleId="Heading1">
     <w:name w:val="heading 1"/>
     <w:basedOn w:val="Normal"/>
     <w:next w:val="Normal"/>
-    <w:link w:val="Cabealho1Carter"/>
+    <w:link w:val="Heading1Char"/>
     <w:uiPriority w:val="9"/>
     <w:qFormat/>
     <w:rsid w:val="00906D0A"/>
@@ -5963,13 +5671,13 @@
       <w:szCs w:val="28"/>
     </w:rPr>
   </w:style>
-  <w:style w:type="character" w:default="1" w:styleId="Tipodeletrapredefinidodopargrafo">
+  <w:style w:type="character" w:default="1" w:styleId="DefaultParagraphFont">
     <w:name w:val="Default Paragraph Font"/>
     <w:uiPriority w:val="1"/>
     <w:semiHidden/>
     <w:unhideWhenUsed/>
   </w:style>
-  <w:style w:type="table" w:default="1" w:styleId="Tabelanormal">
+  <w:style w:type="table" w:default="1" w:styleId="TableNormal">
     <w:name w:val="Normal Table"/>
     <w:uiPriority w:val="99"/>
     <w:semiHidden/>
@@ -5984,16 +5692,16 @@
       </w:tblCellMar>
     </w:tblPr>
   </w:style>
-  <w:style w:type="numbering" w:default="1" w:styleId="Semlista">
+  <w:style w:type="numbering" w:default="1" w:styleId="NoList">
     <w:name w:val="No List"/>
     <w:uiPriority w:val="99"/>
     <w:semiHidden/>
     <w:unhideWhenUsed/>
   </w:style>
-  <w:style w:type="paragraph" w:styleId="Cabealho">
+  <w:style w:type="paragraph" w:styleId="Header">
     <w:name w:val="header"/>
     <w:basedOn w:val="Normal"/>
-    <w:link w:val="CabealhoCarter"/>
+    <w:link w:val="HeaderChar"/>
     <w:uiPriority w:val="99"/>
     <w:semiHidden/>
     <w:unhideWhenUsed/>
@@ -6006,18 +5714,18 @@
       <w:spacing w:after="0" w:line="240" w:lineRule="auto"/>
     </w:pPr>
   </w:style>
-  <w:style w:type="character" w:customStyle="1" w:styleId="CabealhoCarter">
-    <w:name w:val="Cabeçalho Caráter"/>
-    <w:basedOn w:val="Tipodeletrapredefinidodopargrafo"/>
-    <w:link w:val="Cabealho"/>
+  <w:style w:type="character" w:customStyle="1" w:styleId="HeaderChar">
+    <w:name w:val="Header Char"/>
+    <w:basedOn w:val="DefaultParagraphFont"/>
+    <w:link w:val="Header"/>
     <w:uiPriority w:val="99"/>
     <w:semiHidden/>
     <w:rsid w:val="00042081"/>
   </w:style>
-  <w:style w:type="paragraph" w:styleId="Rodap">
+  <w:style w:type="paragraph" w:styleId="Footer">
     <w:name w:val="footer"/>
     <w:basedOn w:val="Normal"/>
-    <w:link w:val="RodapCarter"/>
+    <w:link w:val="FooterChar"/>
     <w:uiPriority w:val="99"/>
     <w:semiHidden/>
     <w:unhideWhenUsed/>
@@ -6030,17 +5738,17 @@
       <w:spacing w:after="0" w:line="240" w:lineRule="auto"/>
     </w:pPr>
   </w:style>
-  <w:style w:type="character" w:customStyle="1" w:styleId="RodapCarter">
-    <w:name w:val="Rodapé Caráter"/>
-    <w:basedOn w:val="Tipodeletrapredefinidodopargrafo"/>
-    <w:link w:val="Rodap"/>
+  <w:style w:type="character" w:customStyle="1" w:styleId="FooterChar">
+    <w:name w:val="Footer Char"/>
+    <w:basedOn w:val="DefaultParagraphFont"/>
+    <w:link w:val="Footer"/>
     <w:uiPriority w:val="99"/>
     <w:semiHidden/>
     <w:rsid w:val="00042081"/>
   </w:style>
-  <w:style w:type="character" w:styleId="TextodoMarcadordePosio">
+  <w:style w:type="character" w:styleId="PlaceholderText">
     <w:name w:val="Placeholder Text"/>
-    <w:basedOn w:val="Tipodeletrapredefinidodopargrafo"/>
+    <w:basedOn w:val="DefaultParagraphFont"/>
     <w:uiPriority w:val="99"/>
     <w:semiHidden/>
     <w:rsid w:val="009553EC"/>
@@ -6048,10 +5756,10 @@
       <w:color w:val="808080"/>
     </w:rPr>
   </w:style>
-  <w:style w:type="paragraph" w:styleId="Textodebalo">
+  <w:style w:type="paragraph" w:styleId="BalloonText">
     <w:name w:val="Balloon Text"/>
     <w:basedOn w:val="Normal"/>
-    <w:link w:val="TextodebaloCarter"/>
+    <w:link w:val="BalloonTextChar"/>
     <w:uiPriority w:val="99"/>
     <w:semiHidden/>
     <w:unhideWhenUsed/>
@@ -6065,10 +5773,10 @@
       <w:szCs w:val="16"/>
     </w:rPr>
   </w:style>
-  <w:style w:type="character" w:customStyle="1" w:styleId="TextodebaloCarter">
-    <w:name w:val="Texto de balão Caráter"/>
-    <w:basedOn w:val="Tipodeletrapredefinidodopargrafo"/>
-    <w:link w:val="Textodebalo"/>
+  <w:style w:type="character" w:customStyle="1" w:styleId="BalloonTextChar">
+    <w:name w:val="Balloon Text Char"/>
+    <w:basedOn w:val="DefaultParagraphFont"/>
+    <w:link w:val="BalloonText"/>
     <w:uiPriority w:val="99"/>
     <w:semiHidden/>
     <w:rsid w:val="009553EC"/>
@@ -6078,9 +5786,9 @@
       <w:szCs w:val="16"/>
     </w:rPr>
   </w:style>
-  <w:style w:type="paragraph" w:styleId="SemEspaamento">
+  <w:style w:type="paragraph" w:styleId="NoSpacing">
     <w:name w:val="No Spacing"/>
-    <w:link w:val="SemEspaamentoCarter"/>
+    <w:link w:val="NoSpacingChar"/>
     <w:uiPriority w:val="1"/>
     <w:qFormat/>
     <w:rsid w:val="00906D0A"/>
@@ -6091,19 +5799,19 @@
       <w:rFonts w:eastAsiaTheme="minorEastAsia"/>
     </w:rPr>
   </w:style>
-  <w:style w:type="character" w:customStyle="1" w:styleId="SemEspaamentoCarter">
-    <w:name w:val="Sem Espaçamento Caráter"/>
-    <w:basedOn w:val="Tipodeletrapredefinidodopargrafo"/>
-    <w:link w:val="SemEspaamento"/>
+  <w:style w:type="character" w:customStyle="1" w:styleId="NoSpacingChar">
+    <w:name w:val="No Spacing Char"/>
+    <w:basedOn w:val="DefaultParagraphFont"/>
+    <w:link w:val="NoSpacing"/>
     <w:uiPriority w:val="1"/>
     <w:rsid w:val="00906D0A"/>
     <w:rPr>
       <w:rFonts w:eastAsiaTheme="minorEastAsia"/>
     </w:rPr>
   </w:style>
-  <w:style w:type="table" w:styleId="Tabelacomgrelha">
+  <w:style w:type="table" w:styleId="TableGrid">
     <w:name w:val="Table Grid"/>
-    <w:basedOn w:val="Tabelanormal"/>
+    <w:basedOn w:val="TableNormal"/>
     <w:uiPriority w:val="59"/>
     <w:rsid w:val="00906D0A"/>
     <w:pPr>
@@ -6127,10 +5835,10 @@
       </w:tblCellMar>
     </w:tblPr>
   </w:style>
-  <w:style w:type="character" w:customStyle="1" w:styleId="Cabealho1Carter">
-    <w:name w:val="Cabeçalho 1 Caráter"/>
-    <w:basedOn w:val="Tipodeletrapredefinidodopargrafo"/>
-    <w:link w:val="Cabealho1"/>
+  <w:style w:type="character" w:customStyle="1" w:styleId="Heading1Char">
+    <w:name w:val="Heading 1 Char"/>
+    <w:basedOn w:val="DefaultParagraphFont"/>
+    <w:link w:val="Heading1"/>
     <w:uiPriority w:val="9"/>
     <w:rsid w:val="00906D0A"/>
     <w:rPr>
@@ -6142,9 +5850,9 @@
       <w:szCs w:val="28"/>
     </w:rPr>
   </w:style>
-  <w:style w:type="paragraph" w:styleId="Cabealhodondice">
+  <w:style w:type="paragraph" w:styleId="TOCHeading">
     <w:name w:val="TOC Heading"/>
-    <w:basedOn w:val="Cabealho1"/>
+    <w:basedOn w:val="Heading1"/>
     <w:next w:val="Normal"/>
     <w:uiPriority w:val="39"/>
     <w:semiHidden/>
@@ -6155,7 +5863,7 @@
       <w:outlineLvl w:val="9"/>
     </w:pPr>
   </w:style>
-  <w:style w:type="paragraph" w:styleId="Legenda">
+  <w:style w:type="paragraph" w:styleId="Caption">
     <w:name w:val="caption"/>
     <w:basedOn w:val="Normal"/>
     <w:next w:val="Normal"/>
@@ -6174,7 +5882,7 @@
       <w:szCs w:val="18"/>
     </w:rPr>
   </w:style>
-  <w:style w:type="paragraph" w:styleId="ndicedeilustraes">
+  <w:style w:type="paragraph" w:styleId="TableofFigures">
     <w:name w:val="table of figures"/>
     <w:basedOn w:val="Normal"/>
     <w:next w:val="Normal"/>
@@ -6185,9 +5893,9 @@
       <w:spacing w:after="0"/>
     </w:pPr>
   </w:style>
-  <w:style w:type="character" w:styleId="Hiperligao">
+  <w:style w:type="character" w:styleId="Hyperlink">
     <w:name w:val="Hyperlink"/>
-    <w:basedOn w:val="Tipodeletrapredefinidodopargrafo"/>
+    <w:basedOn w:val="DefaultParagraphFont"/>
     <w:uiPriority w:val="99"/>
     <w:unhideWhenUsed/>
     <w:rsid w:val="0071045A"/>
@@ -6196,7 +5904,7 @@
       <w:u w:val="single"/>
     </w:rPr>
   </w:style>
-  <w:style w:type="paragraph" w:styleId="PargrafodaLista">
+  <w:style w:type="paragraph" w:styleId="ListParagraph">
     <w:name w:val="List Paragraph"/>
     <w:basedOn w:val="Normal"/>
     <w:uiPriority w:val="34"/>
@@ -6207,7 +5915,7 @@
       <w:contextualSpacing/>
     </w:pPr>
   </w:style>
-  <w:style w:type="paragraph" w:styleId="ndice1">
+  <w:style w:type="paragraph" w:styleId="TOC1">
     <w:name w:val="toc 1"/>
     <w:basedOn w:val="Normal"/>
     <w:next w:val="Normal"/>
@@ -6219,9 +5927,9 @@
       <w:spacing w:after="100"/>
     </w:pPr>
   </w:style>
-  <w:style w:type="character" w:styleId="Refdecomentrio">
+  <w:style w:type="character" w:styleId="CommentReference">
     <w:name w:val="annotation reference"/>
-    <w:basedOn w:val="Tipodeletrapredefinidodopargrafo"/>
+    <w:basedOn w:val="DefaultParagraphFont"/>
     <w:uiPriority w:val="99"/>
     <w:semiHidden/>
     <w:unhideWhenUsed/>
@@ -6231,10 +5939,10 @@
       <w:szCs w:val="16"/>
     </w:rPr>
   </w:style>
-  <w:style w:type="paragraph" w:styleId="Textodecomentrio">
+  <w:style w:type="paragraph" w:styleId="CommentText">
     <w:name w:val="annotation text"/>
     <w:basedOn w:val="Normal"/>
-    <w:link w:val="TextodecomentrioCarter"/>
+    <w:link w:val="CommentTextChar"/>
     <w:uiPriority w:val="99"/>
     <w:semiHidden/>
     <w:unhideWhenUsed/>
@@ -6247,10 +5955,10 @@
       <w:szCs w:val="20"/>
     </w:rPr>
   </w:style>
-  <w:style w:type="character" w:customStyle="1" w:styleId="TextodecomentrioCarter">
-    <w:name w:val="Texto de comentário Caráter"/>
-    <w:basedOn w:val="Tipodeletrapredefinidodopargrafo"/>
-    <w:link w:val="Textodecomentrio"/>
+  <w:style w:type="character" w:customStyle="1" w:styleId="CommentTextChar">
+    <w:name w:val="Comment Text Char"/>
+    <w:basedOn w:val="DefaultParagraphFont"/>
+    <w:link w:val="CommentText"/>
     <w:uiPriority w:val="99"/>
     <w:semiHidden/>
     <w:rsid w:val="00012ECB"/>
@@ -6259,11 +5967,11 @@
       <w:szCs w:val="20"/>
     </w:rPr>
   </w:style>
-  <w:style w:type="paragraph" w:styleId="Assuntodecomentrio">
+  <w:style w:type="paragraph" w:styleId="CommentSubject">
     <w:name w:val="annotation subject"/>
-    <w:basedOn w:val="Textodecomentrio"/>
-    <w:next w:val="Textodecomentrio"/>
-    <w:link w:val="AssuntodecomentrioCarter"/>
+    <w:basedOn w:val="CommentText"/>
+    <w:next w:val="CommentText"/>
+    <w:link w:val="CommentSubjectChar"/>
     <w:uiPriority w:val="99"/>
     <w:semiHidden/>
     <w:unhideWhenUsed/>
@@ -6273,10 +5981,10 @@
       <w:bCs/>
     </w:rPr>
   </w:style>
-  <w:style w:type="character" w:customStyle="1" w:styleId="AssuntodecomentrioCarter">
-    <w:name w:val="Assunto de comentário Caráter"/>
-    <w:basedOn w:val="TextodecomentrioCarter"/>
-    <w:link w:val="Assuntodecomentrio"/>
+  <w:style w:type="character" w:customStyle="1" w:styleId="CommentSubjectChar">
+    <w:name w:val="Comment Subject Char"/>
+    <w:basedOn w:val="CommentTextChar"/>
+    <w:link w:val="CommentSubject"/>
     <w:uiPriority w:val="99"/>
     <w:semiHidden/>
     <w:rsid w:val="00012ECB"/>
@@ -6286,6 +5994,196 @@
       <w:sz w:val="20"/>
       <w:szCs w:val="20"/>
     </w:rPr>
+  </w:style>
+</w:styles>
+</file>
+
+<file path=word/stylesWithEffects.xml><?xml version="1.0" encoding="utf-8"?>
+<w:styles xmlns:wpc="http://schemas.microsoft.com/office/word/2010/wordprocessingCanvas" xmlns:mc="http://schemas.openxmlformats.org/markup-compatibility/2006" xmlns:o="urn:schemas-microsoft-com:office:office" xmlns:r="http://schemas.openxmlformats.org/officeDocument/2006/relationships" xmlns:m="http://schemas.openxmlformats.org/officeDocument/2006/math" xmlns:v="urn:schemas-microsoft-com:vml" xmlns:wp14="http://schemas.microsoft.com/office/word/2010/wordprocessingDrawing" xmlns:wp="http://schemas.openxmlformats.org/drawingml/2006/wordprocessingDrawing" xmlns:w10="urn:schemas-microsoft-com:office:word" xmlns:w="http://schemas.openxmlformats.org/wordprocessingml/2006/main" xmlns:w14="http://schemas.microsoft.com/office/word/2010/wordml" xmlns:wpg="http://schemas.microsoft.com/office/word/2010/wordprocessingGroup" xmlns:wpi="http://schemas.microsoft.com/office/word/2010/wordprocessingInk" xmlns:wne="http://schemas.microsoft.com/office/word/2006/wordml" xmlns:wps="http://schemas.microsoft.com/office/word/2010/wordprocessingShape" mc:Ignorable="w14 wp14">
+  <w:docDefaults>
+    <w:rPrDefault>
+      <w:rPr>
+        <w:rFonts w:asciiTheme="minorHAnsi" w:eastAsiaTheme="minorEastAsia" w:hAnsiTheme="minorHAnsi" w:cstheme="minorBidi"/>
+        <w:sz w:val="22"/>
+        <w:szCs w:val="22"/>
+        <w:lang w:val="pt-PT" w:eastAsia="pt-PT" w:bidi="ar-SA"/>
+      </w:rPr>
+    </w:rPrDefault>
+    <w:pPrDefault>
+      <w:pPr>
+        <w:spacing w:after="200" w:line="276" w:lineRule="auto"/>
+      </w:pPr>
+    </w:pPrDefault>
+  </w:docDefaults>
+  <w:latentStyles w:defLockedState="0" w:defUIPriority="99" w:defSemiHidden="1" w:defUnhideWhenUsed="1" w:defQFormat="0" w:count="267">
+    <w:lsdException w:name="Normal" w:semiHidden="0" w:uiPriority="0" w:unhideWhenUsed="0" w:qFormat="1"/>
+    <w:lsdException w:name="heading 1" w:semiHidden="0" w:uiPriority="9" w:unhideWhenUsed="0" w:qFormat="1"/>
+    <w:lsdException w:name="heading 2" w:uiPriority="9" w:qFormat="1"/>
+    <w:lsdException w:name="heading 3" w:uiPriority="9" w:qFormat="1"/>
+    <w:lsdException w:name="heading 4" w:uiPriority="9" w:qFormat="1"/>
+    <w:lsdException w:name="heading 5" w:uiPriority="9" w:qFormat="1"/>
+    <w:lsdException w:name="heading 6" w:uiPriority="9" w:qFormat="1"/>
+    <w:lsdException w:name="heading 7" w:uiPriority="9" w:qFormat="1"/>
+    <w:lsdException w:name="heading 8" w:uiPriority="9" w:qFormat="1"/>
+    <w:lsdException w:name="heading 9" w:uiPriority="9" w:qFormat="1"/>
+    <w:lsdException w:name="toc 1" w:uiPriority="39"/>
+    <w:lsdException w:name="toc 2" w:uiPriority="39"/>
+    <w:lsdException w:name="toc 3" w:uiPriority="39"/>
+    <w:lsdException w:name="toc 4" w:uiPriority="39"/>
+    <w:lsdException w:name="toc 5" w:uiPriority="39"/>
+    <w:lsdException w:name="toc 6" w:uiPriority="39"/>
+    <w:lsdException w:name="toc 7" w:uiPriority="39"/>
+    <w:lsdException w:name="toc 8" w:uiPriority="39"/>
+    <w:lsdException w:name="toc 9" w:uiPriority="39"/>
+    <w:lsdException w:name="caption" w:uiPriority="35" w:qFormat="1"/>
+    <w:lsdException w:name="Title" w:semiHidden="0" w:uiPriority="10" w:unhideWhenUsed="0" w:qFormat="1"/>
+    <w:lsdException w:name="Default Paragraph Font" w:uiPriority="1"/>
+    <w:lsdException w:name="Subtitle" w:semiHidden="0" w:uiPriority="11" w:unhideWhenUsed="0" w:qFormat="1"/>
+    <w:lsdException w:name="Strong" w:semiHidden="0" w:uiPriority="22" w:unhideWhenUsed="0" w:qFormat="1"/>
+    <w:lsdException w:name="Emphasis" w:semiHidden="0" w:uiPriority="20" w:unhideWhenUsed="0" w:qFormat="1"/>
+    <w:lsdException w:name="Table Grid" w:semiHidden="0" w:uiPriority="59" w:unhideWhenUsed="0"/>
+    <w:lsdException w:name="Placeholder Text" w:unhideWhenUsed="0"/>
+    <w:lsdException w:name="No Spacing" w:semiHidden="0" w:uiPriority="1" w:unhideWhenUsed="0" w:qFormat="1"/>
+    <w:lsdException w:name="Light Shading" w:semiHidden="0" w:uiPriority="60" w:unhideWhenUsed="0"/>
+    <w:lsdException w:name="Light List" w:semiHidden="0" w:uiPriority="61" w:unhideWhenUsed="0"/>
+    <w:lsdException w:name="Light Grid" w:semiHidden="0" w:uiPriority="62" w:unhideWhenUsed="0"/>
+    <w:lsdException w:name="Medium Shading 1" w:semiHidden="0" w:uiPriority="63" w:unhideWhenUsed="0"/>
+    <w:lsdException w:name="Medium Shading 2" w:semiHidden="0" w:uiPriority="64" w:unhideWhenUsed="0"/>
+    <w:lsdException w:name="Medium List 1" w:semiHidden="0" w:uiPriority="65" w:unhideWhenUsed="0"/>
+    <w:lsdException w:name="Medium List 2" w:semiHidden="0" w:uiPriority="66" w:unhideWhenUsed="0"/>
+    <w:lsdException w:name="Medium Grid 1" w:semiHidden="0" w:uiPriority="67" w:unhideWhenUsed="0"/>
+    <w:lsdException w:name="Medium Grid 2" w:semiHidden="0" w:uiPriority="68" w:unhideWhenUsed="0"/>
+    <w:lsdException w:name="Medium Grid 3" w:semiHidden="0" w:uiPriority="69" w:unhideWhenUsed="0"/>
+    <w:lsdException w:name="Dark List" w:semiHidden="0" w:uiPriority="70" w:unhideWhenUsed="0"/>
+    <w:lsdException w:name="Colorful Shading" w:semiHidden="0" w:uiPriority="71" w:unhideWhenUsed="0"/>
+    <w:lsdException w:name="Colorful List" w:semiHidden="0" w:uiPriority="72" w:unhideWhenUsed="0"/>
+    <w:lsdException w:name="Colorful Grid" w:semiHidden="0" w:uiPriority="73" w:unhideWhenUsed="0"/>
+    <w:lsdException w:name="Light Shading Accent 1" w:semiHidden="0" w:uiPriority="60" w:unhideWhenUsed="0"/>
+    <w:lsdException w:name="Light List Accent 1" w:semiHidden="0" w:uiPriority="61" w:unhideWhenUsed="0"/>
+    <w:lsdException w:name="Light Grid Accent 1" w:semiHidden="0" w:uiPriority="62" w:unhideWhenUsed="0"/>
+    <w:lsdException w:name="Medium Shading 1 Accent 1" w:semiHidden="0" w:uiPriority="63" w:unhideWhenUsed="0"/>
+    <w:lsdException w:name="Medium Shading 2 Accent 1" w:semiHidden="0" w:uiPriority="64" w:unhideWhenUsed="0"/>
+    <w:lsdException w:name="Medium List 1 Accent 1" w:semiHidden="0" w:uiPriority="65" w:unhideWhenUsed="0"/>
+    <w:lsdException w:name="Revision" w:unhideWhenUsed="0"/>
+    <w:lsdException w:name="List Paragraph" w:semiHidden="0" w:uiPriority="34" w:unhideWhenUsed="0" w:qFormat="1"/>
+    <w:lsdException w:name="Quote" w:semiHidden="0" w:uiPriority="29" w:unhideWhenUsed="0" w:qFormat="1"/>
+    <w:lsdException w:name="Intense Quote" w:semiHidden="0" w:uiPriority="30" w:unhideWhenUsed="0" w:qFormat="1"/>
+    <w:lsdException w:name="Medium List 2 Accent 1" w:semiHidden="0" w:uiPriority="66" w:unhideWhenUsed="0"/>
+    <w:lsdException w:name="Medium Grid 1 Accent 1" w:semiHidden="0" w:uiPriority="67" w:unhideWhenUsed="0"/>
+    <w:lsdException w:name="Medium Grid 2 Accent 1" w:semiHidden="0" w:uiPriority="68" w:unhideWhenUsed="0"/>
+    <w:lsdException w:name="Medium Grid 3 Accent 1" w:semiHidden="0" w:uiPriority="69" w:unhideWhenUsed="0"/>
+    <w:lsdException w:name="Dark List Accent 1" w:semiHidden="0" w:uiPriority="70" w:unhideWhenUsed="0"/>
+    <w:lsdException w:name="Colorful Shading Accent 1" w:semiHidden="0" w:uiPriority="71" w:unhideWhenUsed="0"/>
+    <w:lsdException w:name="Colorful List Accent 1" w:semiHidden="0" w:uiPriority="72" w:unhideWhenUsed="0"/>
+    <w:lsdException w:name="Colorful Grid Accent 1" w:semiHidden="0" w:uiPriority="73" w:unhideWhenUsed="0"/>
+    <w:lsdException w:name="Light Shading Accent 2" w:semiHidden="0" w:uiPriority="60" w:unhideWhenUsed="0"/>
+    <w:lsdException w:name="Light List Accent 2" w:semiHidden="0" w:uiPriority="61" w:unhideWhenUsed="0"/>
+    <w:lsdException w:name="Light Grid Accent 2" w:semiHidden="0" w:uiPriority="62" w:unhideWhenUsed="0"/>
+    <w:lsdException w:name="Medium Shading 1 Accent 2" w:semiHidden="0" w:uiPriority="63" w:unhideWhenUsed="0"/>
+    <w:lsdException w:name="Medium Shading 2 Accent 2" w:semiHidden="0" w:uiPriority="64" w:unhideWhenUsed="0"/>
+    <w:lsdException w:name="Medium List 1 Accent 2" w:semiHidden="0" w:uiPriority="65" w:unhideWhenUsed="0"/>
+    <w:lsdException w:name="Medium List 2 Accent 2" w:semiHidden="0" w:uiPriority="66" w:unhideWhenUsed="0"/>
+    <w:lsdException w:name="Medium Grid 1 Accent 2" w:semiHidden="0" w:uiPriority="67" w:unhideWhenUsed="0"/>
+    <w:lsdException w:name="Medium Grid 2 Accent 2" w:semiHidden="0" w:uiPriority="68" w:unhideWhenUsed="0"/>
+    <w:lsdException w:name="Medium Grid 3 Accent 2" w:semiHidden="0" w:uiPriority="69" w:unhideWhenUsed="0"/>
+    <w:lsdException w:name="Dark List Accent 2" w:semiHidden="0" w:uiPriority="70" w:unhideWhenUsed="0"/>
+    <w:lsdException w:name="Colorful Shading Accent 2" w:semiHidden="0" w:uiPriority="71" w:unhideWhenUsed="0"/>
+    <w:lsdException w:name="Colorful List Accent 2" w:semiHidden="0" w:uiPriority="72" w:unhideWhenUsed="0"/>
+    <w:lsdException w:name="Colorful Grid Accent 2" w:semiHidden="0" w:uiPriority="73" w:unhideWhenUsed="0"/>
+    <w:lsdException w:name="Light Shading Accent 3" w:semiHidden="0" w:uiPriority="60" w:unhideWhenUsed="0"/>
+    <w:lsdException w:name="Light List Accent 3" w:semiHidden="0" w:uiPriority="61" w:unhideWhenUsed="0"/>
+    <w:lsdException w:name="Light Grid Accent 3" w:semiHidden="0" w:uiPriority="62" w:unhideWhenUsed="0"/>
+    <w:lsdException w:name="Medium Shading 1 Accent 3" w:semiHidden="0" w:uiPriority="63" w:unhideWhenUsed="0"/>
+    <w:lsdException w:name="Medium Shading 2 Accent 3" w:semiHidden="0" w:uiPriority="64" w:unhideWhenUsed="0"/>
+    <w:lsdException w:name="Medium List 1 Accent 3" w:semiHidden="0" w:uiPriority="65" w:unhideWhenUsed="0"/>
+    <w:lsdException w:name="Medium List 2 Accent 3" w:semiHidden="0" w:uiPriority="66" w:unhideWhenUsed="0"/>
+    <w:lsdException w:name="Medium Grid 1 Accent 3" w:semiHidden="0" w:uiPriority="67" w:unhideWhenUsed="0"/>
+    <w:lsdException w:name="Medium Grid 2 Accent 3" w:semiHidden="0" w:uiPriority="68" w:unhideWhenUsed="0"/>
+    <w:lsdException w:name="Medium Grid 3 Accent 3" w:semiHidden="0" w:uiPriority="69" w:unhideWhenUsed="0"/>
+    <w:lsdException w:name="Dark List Accent 3" w:semiHidden="0" w:uiPriority="70" w:unhideWhenUsed="0"/>
+    <w:lsdException w:name="Colorful Shading Accent 3" w:semiHidden="0" w:uiPriority="71" w:unhideWhenUsed="0"/>
+    <w:lsdException w:name="Colorful List Accent 3" w:semiHidden="0" w:uiPriority="72" w:unhideWhenUsed="0"/>
+    <w:lsdException w:name="Colorful Grid Accent 3" w:semiHidden="0" w:uiPriority="73" w:unhideWhenUsed="0"/>
+    <w:lsdException w:name="Light Shading Accent 4" w:semiHidden="0" w:uiPriority="60" w:unhideWhenUsed="0"/>
+    <w:lsdException w:name="Light List Accent 4" w:semiHidden="0" w:uiPriority="61" w:unhideWhenUsed="0"/>
+    <w:lsdException w:name="Light Grid Accent 4" w:semiHidden="0" w:uiPriority="62" w:unhideWhenUsed="0"/>
+    <w:lsdException w:name="Medium Shading 1 Accent 4" w:semiHidden="0" w:uiPriority="63" w:unhideWhenUsed="0"/>
+    <w:lsdException w:name="Medium Shading 2 Accent 4" w:semiHidden="0" w:uiPriority="64" w:unhideWhenUsed="0"/>
+    <w:lsdException w:name="Medium List 1 Accent 4" w:semiHidden="0" w:uiPriority="65" w:unhideWhenUsed="0"/>
+    <w:lsdException w:name="Medium List 2 Accent 4" w:semiHidden="0" w:uiPriority="66" w:unhideWhenUsed="0"/>
+    <w:lsdException w:name="Medium Grid 1 Accent 4" w:semiHidden="0" w:uiPriority="67" w:unhideWhenUsed="0"/>
+    <w:lsdException w:name="Medium Grid 2 Accent 4" w:semiHidden="0" w:uiPriority="68" w:unhideWhenUsed="0"/>
+    <w:lsdException w:name="Medium Grid 3 Accent 4" w:semiHidden="0" w:uiPriority="69" w:unhideWhenUsed="0"/>
+    <w:lsdException w:name="Dark List Accent 4" w:semiHidden="0" w:uiPriority="70" w:unhideWhenUsed="0"/>
+    <w:lsdException w:name="Colorful Shading Accent 4" w:semiHidden="0" w:uiPriority="71" w:unhideWhenUsed="0"/>
+    <w:lsdException w:name="Colorful List Accent 4" w:semiHidden="0" w:uiPriority="72" w:unhideWhenUsed="0"/>
+    <w:lsdException w:name="Colorful Grid Accent 4" w:semiHidden="0" w:uiPriority="73" w:unhideWhenUsed="0"/>
+    <w:lsdException w:name="Light Shading Accent 5" w:semiHidden="0" w:uiPriority="60" w:unhideWhenUsed="0"/>
+    <w:lsdException w:name="Light List Accent 5" w:semiHidden="0" w:uiPriority="61" w:unhideWhenUsed="0"/>
+    <w:lsdException w:name="Light Grid Accent 5" w:semiHidden="0" w:uiPriority="62" w:unhideWhenUsed="0"/>
+    <w:lsdException w:name="Medium Shading 1 Accent 5" w:semiHidden="0" w:uiPriority="63" w:unhideWhenUsed="0"/>
+    <w:lsdException w:name="Medium Shading 2 Accent 5" w:semiHidden="0" w:uiPriority="64" w:unhideWhenUsed="0"/>
+    <w:lsdException w:name="Medium List 1 Accent 5" w:semiHidden="0" w:uiPriority="65" w:unhideWhenUsed="0"/>
+    <w:lsdException w:name="Medium List 2 Accent 5" w:semiHidden="0" w:uiPriority="66" w:unhideWhenUsed="0"/>
+    <w:lsdException w:name="Medium Grid 1 Accent 5" w:semiHidden="0" w:uiPriority="67" w:unhideWhenUsed="0"/>
+    <w:lsdException w:name="Medium Grid 2 Accent 5" w:semiHidden="0" w:uiPriority="68" w:unhideWhenUsed="0"/>
+    <w:lsdException w:name="Medium Grid 3 Accent 5" w:semiHidden="0" w:uiPriority="69" w:unhideWhenUsed="0"/>
+    <w:lsdException w:name="Dark List Accent 5" w:semiHidden="0" w:uiPriority="70" w:unhideWhenUsed="0"/>
+    <w:lsdException w:name="Colorful Shading Accent 5" w:semiHidden="0" w:uiPriority="71" w:unhideWhenUsed="0"/>
+    <w:lsdException w:name="Colorful List Accent 5" w:semiHidden="0" w:uiPriority="72" w:unhideWhenUsed="0"/>
+    <w:lsdException w:name="Colorful Grid Accent 5" w:semiHidden="0" w:uiPriority="73" w:unhideWhenUsed="0"/>
+    <w:lsdException w:name="Light Shading Accent 6" w:semiHidden="0" w:uiPriority="60" w:unhideWhenUsed="0"/>
+    <w:lsdException w:name="Light List Accent 6" w:semiHidden="0" w:uiPriority="61" w:unhideWhenUsed="0"/>
+    <w:lsdException w:name="Light Grid Accent 6" w:semiHidden="0" w:uiPriority="62" w:unhideWhenUsed="0"/>
+    <w:lsdException w:name="Medium Shading 1 Accent 6" w:semiHidden="0" w:uiPriority="63" w:unhideWhenUsed="0"/>
+    <w:lsdException w:name="Medium Shading 2 Accent 6" w:semiHidden="0" w:uiPriority="64" w:unhideWhenUsed="0"/>
+    <w:lsdException w:name="Medium List 1 Accent 6" w:semiHidden="0" w:uiPriority="65" w:unhideWhenUsed="0"/>
+    <w:lsdException w:name="Medium List 2 Accent 6" w:semiHidden="0" w:uiPriority="66" w:unhideWhenUsed="0"/>
+    <w:lsdException w:name="Medium Grid 1 Accent 6" w:semiHidden="0" w:uiPriority="67" w:unhideWhenUsed="0"/>
+    <w:lsdException w:name="Medium Grid 2 Accent 6" w:semiHidden="0" w:uiPriority="68" w:unhideWhenUsed="0"/>
+    <w:lsdException w:name="Medium Grid 3 Accent 6" w:semiHidden="0" w:uiPriority="69" w:unhideWhenUsed="0"/>
+    <w:lsdException w:name="Dark List Accent 6" w:semiHidden="0" w:uiPriority="70" w:unhideWhenUsed="0"/>
+    <w:lsdException w:name="Colorful Shading Accent 6" w:semiHidden="0" w:uiPriority="71" w:unhideWhenUsed="0"/>
+    <w:lsdException w:name="Colorful List Accent 6" w:semiHidden="0" w:uiPriority="72" w:unhideWhenUsed="0"/>
+    <w:lsdException w:name="Colorful Grid Accent 6" w:semiHidden="0" w:uiPriority="73" w:unhideWhenUsed="0"/>
+    <w:lsdException w:name="Subtle Emphasis" w:semiHidden="0" w:uiPriority="19" w:unhideWhenUsed="0" w:qFormat="1"/>
+    <w:lsdException w:name="Intense Emphasis" w:semiHidden="0" w:uiPriority="21" w:unhideWhenUsed="0" w:qFormat="1"/>
+    <w:lsdException w:name="Subtle Reference" w:semiHidden="0" w:uiPriority="31" w:unhideWhenUsed="0" w:qFormat="1"/>
+    <w:lsdException w:name="Intense Reference" w:semiHidden="0" w:uiPriority="32" w:unhideWhenUsed="0" w:qFormat="1"/>
+    <w:lsdException w:name="Book Title" w:semiHidden="0" w:uiPriority="33" w:unhideWhenUsed="0" w:qFormat="1"/>
+    <w:lsdException w:name="Bibliography" w:uiPriority="37"/>
+    <w:lsdException w:name="TOC Heading" w:uiPriority="39" w:qFormat="1"/>
+  </w:latentStyles>
+  <w:style w:type="paragraph" w:default="1" w:styleId="Normal">
+    <w:name w:val="Normal"/>
+    <w:qFormat/>
+  </w:style>
+  <w:style w:type="character" w:default="1" w:styleId="DefaultParagraphFont">
+    <w:name w:val="Default Paragraph Font"/>
+    <w:uiPriority w:val="1"/>
+    <w:semiHidden/>
+    <w:unhideWhenUsed/>
+  </w:style>
+  <w:style w:type="table" w:default="1" w:styleId="TableNormal">
+    <w:name w:val="Normal Table"/>
+    <w:uiPriority w:val="99"/>
+    <w:semiHidden/>
+    <w:unhideWhenUsed/>
+    <w:tblPr>
+      <w:tblInd w:w="0" w:type="dxa"/>
+      <w:tblCellMar>
+        <w:top w:w="0" w:type="dxa"/>
+        <w:left w:w="108" w:type="dxa"/>
+        <w:bottom w:w="0" w:type="dxa"/>
+        <w:right w:w="108" w:type="dxa"/>
+      </w:tblCellMar>
+    </w:tblPr>
+  </w:style>
+  <w:style w:type="numbering" w:default="1" w:styleId="NoList">
+    <w:name w:val="No List"/>
+    <w:uiPriority w:val="99"/>
+    <w:semiHidden/>
+    <w:unhideWhenUsed/>
   </w:style>
 </w:styles>
 </file>
@@ -6597,7 +6495,7 @@
 </file>
 
 <file path=customXml/itemProps2.xml><?xml version="1.0" encoding="utf-8"?>
-<ds:datastoreItem xmlns:ds="http://schemas.openxmlformats.org/officeDocument/2006/customXml" ds:itemID="{3FB5AAE5-EE11-4AD8-B6A6-620F61D9F21C}">
+<ds:datastoreItem xmlns:ds="http://schemas.openxmlformats.org/officeDocument/2006/customXml" ds:itemID="{452B9422-AF00-44CD-86AD-944E5C98E820}">
   <ds:schemaRefs>
     <ds:schemaRef ds:uri="http://schemas.openxmlformats.org/officeDocument/2006/bibliography"/>
   </ds:schemaRefs>

</xml_diff>